<commit_message>
Updated the report to include the project page link
</commit_message>
<xml_diff>
--- a/Documentation/DTMF Decoder Report.docx
+++ b/Documentation/DTMF Decoder Report.docx
@@ -2,11 +2,11 @@
 <file path=word/document.xml><?xml version="1.0" encoding="utf-8"?>
 <w:document xmlns:wpc="http://schemas.microsoft.com/office/word/2010/wordprocessingCanvas" xmlns:mc="http://schemas.openxmlformats.org/markup-compatibility/2006" xmlns:o="urn:schemas-microsoft-com:office:office" xmlns:r="http://schemas.openxmlformats.org/officeDocument/2006/relationships" xmlns:m="http://schemas.openxmlformats.org/officeDocument/2006/math" xmlns:v="urn:schemas-microsoft-com:vml" xmlns:wp14="http://schemas.microsoft.com/office/word/2010/wordprocessingDrawing" xmlns:wp="http://schemas.openxmlformats.org/drawingml/2006/wordprocessingDrawing" xmlns:w10="urn:schemas-microsoft-com:office:word" xmlns:w="http://schemas.openxmlformats.org/wordprocessingml/2006/main" xmlns:w14="http://schemas.microsoft.com/office/word/2010/wordml" xmlns:w15="http://schemas.microsoft.com/office/word/2012/wordml" xmlns:wpg="http://schemas.microsoft.com/office/word/2010/wordprocessingGroup" xmlns:wpi="http://schemas.microsoft.com/office/word/2010/wordprocessingInk" xmlns:wne="http://schemas.microsoft.com/office/word/2006/wordml" xmlns:wps="http://schemas.microsoft.com/office/word/2010/wordprocessingShape" mc:Ignorable="w14 w15 wp14">
   <w:body>
-    <w:bookmarkStart w:id="0" w:name="_GoBack" w:displacedByCustomXml="next"/>
     <w:sdt>
       <w:sdtPr>
         <w:rPr>
           <w:color w:val="4F81BD" w:themeColor="accent1"/>
+          <w:lang w:eastAsia="zh-CN"/>
         </w:rPr>
         <w:id w:val="1972177271"/>
         <w:docPartObj>
@@ -17,7 +17,6 @@
       <w:sdtEndPr>
         <w:rPr>
           <w:color w:val="auto"/>
-          <w:lang w:eastAsia="zh-CN"/>
         </w:rPr>
       </w:sdtEndPr>
       <w:sdtContent>
@@ -34,12 +33,12 @@
             <w:rPr>
               <w:noProof/>
               <w:color w:val="4F81BD" w:themeColor="accent1"/>
-              <w:lang w:val="en-ZW" w:eastAsia="en-ZW"/>
+              <w:sz w:val="24"/>
             </w:rPr>
             <w:drawing>
-              <wp:inline distT="0" distB="0" distL="0" distR="0" wp14:anchorId="70EDBED5" wp14:editId="6BBEF2B4">
-                <wp:extent cx="1417320" cy="750898"/>
-                <wp:effectExtent l="0" t="0" r="0" b="0"/>
+              <wp:inline distT="0" distB="0" distL="0" distR="0" wp14:anchorId="70EDBED5" wp14:editId="57CAB5D3">
+                <wp:extent cx="2057400" cy="1102995"/>
+                <wp:effectExtent l="0" t="0" r="0" b="1905"/>
                 <wp:docPr id="143" name="Picture 143"/>
                 <wp:cNvGraphicFramePr>
                   <a:graphicFrameLocks xmlns:a="http://schemas.openxmlformats.org/drawingml/2006/main" noChangeAspect="1"/>
@@ -52,7 +51,7 @@
                         <pic:cNvPicPr/>
                       </pic:nvPicPr>
                       <pic:blipFill>
-                        <a:blip r:embed="rId7" cstate="print">
+                        <a:blip r:embed="rId9" cstate="print">
                           <a:duotone>
                             <a:schemeClr val="accent1">
                               <a:shade val="45000"/>
@@ -73,7 +72,7 @@
                       <pic:spPr>
                         <a:xfrm>
                           <a:off x="0" y="0"/>
-                          <a:ext cx="1417320" cy="750898"/>
+                          <a:ext cx="2058307" cy="1103481"/>
                         </a:xfrm>
                         <a:prstGeom prst="rect">
                           <a:avLst/>
@@ -150,7 +149,7 @@
           <w:sdtPr>
             <w:rPr>
               <w:color w:val="4F81BD" w:themeColor="accent1"/>
-              <w:sz w:val="28"/>
+              <w:sz w:val="36"/>
               <w:szCs w:val="28"/>
             </w:rPr>
             <w:alias w:val="Subtitle"/>
@@ -162,6 +161,7 @@
             <w:dataBinding w:prefixMappings="xmlns:ns0='http://purl.org/dc/elements/1.1/' xmlns:ns1='http://schemas.openxmlformats.org/package/2006/metadata/core-properties' " w:xpath="/ns1:coreProperties[1]/ns0:subject[1]" w:storeItemID="{6C3C8BC8-F283-45AE-878A-BAB7291924A1}"/>
             <w:text/>
           </w:sdtPr>
+          <w:sdtEndPr/>
           <w:sdtContent>
             <w:p>
               <w:pPr>
@@ -169,18 +169,27 @@
                 <w:jc w:val="center"/>
                 <w:rPr>
                   <w:color w:val="4F81BD" w:themeColor="accent1"/>
-                  <w:sz w:val="28"/>
+                  <w:sz w:val="36"/>
                   <w:szCs w:val="28"/>
                 </w:rPr>
               </w:pPr>
               <w:r>
                 <w:rPr>
                   <w:color w:val="4F81BD" w:themeColor="accent1"/>
-                  <w:sz w:val="28"/>
+                  <w:sz w:val="36"/>
                   <w:szCs w:val="28"/>
                   <w:lang w:val="en-ZW"/>
                 </w:rPr>
-                <w:t>A report on a project to design and implement a DTMF Decoder</w:t>
+                <w:t>A report on a project to des</w:t>
+              </w:r>
+              <w:r>
+                <w:rPr>
+                  <w:color w:val="4F81BD" w:themeColor="accent1"/>
+                  <w:sz w:val="36"/>
+                  <w:szCs w:val="28"/>
+                  <w:lang w:val="en-ZW"/>
+                </w:rPr>
+                <w:t>ign and implement a DTMF Decoder</w:t>
               </w:r>
             </w:p>
           </w:sdtContent>
@@ -196,9 +205,47 @@
           </w:pPr>
           <w:r>
             <w:rPr>
+              <w:color w:val="4F81BD" w:themeColor="accent1"/>
+              <w:sz w:val="32"/>
+            </w:rPr>
+            <w:t xml:space="preserve">Project Page - </w:t>
+          </w:r>
+          <w:hyperlink r:id="rId10" w:history="1">
+            <w:r>
+              <w:rPr>
+                <w:rStyle w:val="Hyperlink"/>
+                <w:sz w:val="32"/>
+              </w:rPr>
+              <w:t>http://tino1b2be.github.io/DTMF-Decoder</w:t>
+            </w:r>
+          </w:hyperlink>
+          <w:r>
+            <w:rPr>
+              <w:color w:val="4F81BD" w:themeColor="accent1"/>
+              <w:sz w:val="32"/>
+            </w:rPr>
+            <w:t xml:space="preserve"> </w:t>
+          </w:r>
+          <w:r>
+            <w:rPr>
+              <w:color w:val="4F81BD" w:themeColor="accent1"/>
+            </w:rPr>
+            <w:t xml:space="preserve"> </w:t>
+          </w:r>
+        </w:p>
+        <w:p>
+          <w:pPr>
+            <w:pStyle w:val="NoSpacing"/>
+            <w:spacing w:before="480"/>
+            <w:jc w:val="center"/>
+            <w:rPr>
+              <w:color w:val="4F81BD" w:themeColor="accent1"/>
+            </w:rPr>
+          </w:pPr>
+          <w:r>
+            <w:rPr>
               <w:noProof/>
               <w:color w:val="4F81BD" w:themeColor="accent1"/>
-              <w:lang w:val="en-ZW" w:eastAsia="en-ZW"/>
             </w:rPr>
             <mc:AlternateContent>
               <mc:Choice Requires="wps">
@@ -278,6 +325,7 @@
                                     <w:calendar w:val="gregorian"/>
                                   </w:date>
                                 </w:sdtPr>
+                                <w:sdtEndPr/>
                                 <w:sdtContent>
                                   <w:p>
                                     <w:pPr>
@@ -323,6 +371,7 @@
                                     <w:dataBinding w:prefixMappings="xmlns:ns0='http://schemas.openxmlformats.org/officeDocument/2006/extended-properties' " w:xpath="/ns0:Properties[1]/ns0:Company[1]" w:storeItemID="{6668398D-A668-4E3E-A5EB-62B293D839F1}"/>
                                     <w:text/>
                                   </w:sdtPr>
+                                  <w:sdtEndPr/>
                                   <w:sdtContent>
                                     <w:r>
                                       <w:rPr>
@@ -354,6 +403,7 @@
                                     <w:dataBinding w:prefixMappings="xmlns:ns0='http://schemas.microsoft.com/office/2006/coverPageProps' " w:xpath="/ns0:CoverPageProperties[1]/ns0:CompanyAddress[1]" w:storeItemID="{55AF091B-3C7A-41E3-B477-F2FDAA23CFDA}"/>
                                     <w:text/>
                                   </w:sdtPr>
+                                  <w:sdtEndPr/>
                                   <w:sdtContent>
                                     <w:proofErr w:type="spellStart"/>
                                     <w:r>
@@ -420,6 +470,7 @@
                               <w:calendar w:val="gregorian"/>
                             </w:date>
                           </w:sdtPr>
+                          <w:sdtEndPr/>
                           <w:sdtContent>
                             <w:p>
                               <w:pPr>
@@ -465,6 +516,7 @@
                               <w:dataBinding w:prefixMappings="xmlns:ns0='http://schemas.openxmlformats.org/officeDocument/2006/extended-properties' " w:xpath="/ns0:Properties[1]/ns0:Company[1]" w:storeItemID="{6668398D-A668-4E3E-A5EB-62B293D839F1}"/>
                               <w:text/>
                             </w:sdtPr>
+                            <w:sdtEndPr/>
                             <w:sdtContent>
                               <w:r>
                                 <w:rPr>
@@ -496,6 +548,7 @@
                               <w:dataBinding w:prefixMappings="xmlns:ns0='http://schemas.microsoft.com/office/2006/coverPageProps' " w:xpath="/ns0:CoverPageProperties[1]/ns0:CompanyAddress[1]" w:storeItemID="{55AF091B-3C7A-41E3-B477-F2FDAA23CFDA}"/>
                               <w:text/>
                             </w:sdtPr>
+                            <w:sdtEndPr/>
                             <w:sdtContent>
                               <w:proofErr w:type="spellStart"/>
                               <w:r>
@@ -526,11 +579,10 @@
             <w:rPr>
               <w:noProof/>
               <w:color w:val="4F81BD" w:themeColor="accent1"/>
-              <w:lang w:val="en-ZW" w:eastAsia="en-ZW"/>
             </w:rPr>
             <w:drawing>
-              <wp:inline distT="0" distB="0" distL="0" distR="0" wp14:anchorId="457BC234" wp14:editId="37D6252D">
-                <wp:extent cx="758952" cy="478932"/>
+              <wp:inline distT="0" distB="0" distL="0" distR="0" wp14:anchorId="457BC234" wp14:editId="2B64F269">
+                <wp:extent cx="1901849" cy="1200150"/>
                 <wp:effectExtent l="0" t="0" r="3175" b="0"/>
                 <wp:docPr id="144" name="Picture 144"/>
                 <wp:cNvGraphicFramePr>
@@ -544,7 +596,7 @@
                         <pic:cNvPicPr/>
                       </pic:nvPicPr>
                       <pic:blipFill>
-                        <a:blip r:embed="rId8" cstate="print">
+                        <a:blip r:embed="rId11" cstate="print">
                           <a:duotone>
                             <a:schemeClr val="accent1">
                               <a:shade val="45000"/>
@@ -565,7 +617,7 @@
                       <pic:spPr>
                         <a:xfrm>
                           <a:off x="0" y="0"/>
-                          <a:ext cx="758952" cy="478932"/>
+                          <a:ext cx="1917284" cy="1209890"/>
                         </a:xfrm>
                         <a:prstGeom prst="rect">
                           <a:avLst/>
@@ -1694,7 +1746,7 @@
       <w:pPr>
         <w:pStyle w:val="Heading2"/>
       </w:pPr>
-      <w:bookmarkStart w:id="1" w:name="_Toc441955797"/>
+      <w:bookmarkStart w:id="0" w:name="_Toc441955797"/>
       <w:r>
         <w:rPr>
           <w:lang w:val="en-ZW"/>
@@ -1702,7 +1754,7 @@
         <w:lastRenderedPageBreak/>
         <w:t>Introduction</w:t>
       </w:r>
-      <w:bookmarkEnd w:id="1"/>
+      <w:bookmarkEnd w:id="0"/>
     </w:p>
     <w:p>
       <w:pPr>
@@ -1766,834 +1818,13 @@
       <w:r>
         <w:rPr>
           <w:noProof/>
-          <w:lang w:val="en-ZW" w:eastAsia="en-ZW"/>
+          <w:lang w:eastAsia="en-US"/>
         </w:rPr>
         <w:drawing>
           <wp:inline distT="0" distB="0" distL="0" distR="0" wp14:anchorId="1387E652" wp14:editId="17476E34">
             <wp:extent cx="4409280" cy="3702050"/>
             <wp:effectExtent l="0" t="0" r="0" b="0"/>
             <wp:docPr id="1532447216" name="picture"/>
-            <wp:cNvGraphicFramePr>
-              <a:graphicFrameLocks xmlns:a="http://schemas.openxmlformats.org/drawingml/2006/main" noChangeAspect="1"/>
-            </wp:cNvGraphicFramePr>
-            <a:graphic xmlns:a="http://schemas.openxmlformats.org/drawingml/2006/main">
-              <a:graphicData uri="http://schemas.openxmlformats.org/drawingml/2006/picture">
-                <pic:pic xmlns:pic="http://schemas.openxmlformats.org/drawingml/2006/picture">
-                  <pic:nvPicPr>
-                    <pic:cNvPr id="0" name="picture"/>
-                    <pic:cNvPicPr/>
-                  </pic:nvPicPr>
-                  <pic:blipFill>
-                    <a:blip r:embed="rId9">
-                      <a:extLst>
-                        <a:ext uri="{28A0092B-C50C-407E-A947-70E740481C1C}">
-                          <a14:useLocalDpi xmlns:a14="http://schemas.microsoft.com/office/drawing/2010/main" val="0"/>
-                        </a:ext>
-                      </a:extLst>
-                    </a:blip>
-                    <a:stretch>
-                      <a:fillRect/>
-                    </a:stretch>
-                  </pic:blipFill>
-                  <pic:spPr>
-                    <a:xfrm>
-                      <a:off x="0" y="0"/>
-                      <a:ext cx="4409280" cy="3702050"/>
-                    </a:xfrm>
-                    <a:prstGeom prst="rect">
-                      <a:avLst/>
-                    </a:prstGeom>
-                  </pic:spPr>
-                </pic:pic>
-              </a:graphicData>
-            </a:graphic>
-          </wp:inline>
-        </w:drawing>
-      </w:r>
-      <w:r>
-        <w:br/>
-      </w:r>
-      <w:r>
-        <w:rPr>
-          <w:rFonts w:ascii="Calibri" w:eastAsia="Calibri" w:hAnsi="Calibri" w:cs="Calibri"/>
-          <w:i/>
-          <w:iCs/>
-        </w:rPr>
-        <w:t>Illustration 1: Picture showing the DTMF Frequencies used to represent each key.</w:t>
-      </w:r>
-    </w:p>
-    <w:p>
-      <w:pPr>
-        <w:jc w:val="both"/>
-      </w:pPr>
-      <w:r>
-        <w:rPr>
-          <w:rFonts w:ascii="Calibri" w:eastAsia="Calibri" w:hAnsi="Calibri" w:cs="Calibri"/>
-          <w:lang w:val="en-ZW"/>
-        </w:rPr>
-        <w:t xml:space="preserve">DTMF detection is used to detect DTMF signals in the presence of speech and </w:t>
-      </w:r>
-      <w:r>
-        <w:rPr>
-          <w:rFonts w:ascii="Calibri" w:eastAsia="Calibri" w:hAnsi="Calibri" w:cs="Calibri"/>
-          <w:lang w:val="en-ZW"/>
-        </w:rPr>
-        <w:t>dialling</w:t>
-      </w:r>
-      <w:r>
-        <w:rPr>
-          <w:rFonts w:ascii="Calibri" w:eastAsia="Calibri" w:hAnsi="Calibri" w:cs="Calibri"/>
-          <w:lang w:val="en-ZW"/>
-        </w:rPr>
-        <w:t xml:space="preserve"> tones pulses. Other applications of DTMF include, but not limited to, computer applications such as voice and electronic mail, call forwarding [3], controlling robots, automated locking and unlocking systems, displaying </w:t>
-      </w:r>
-      <w:r>
-        <w:rPr>
-          <w:rFonts w:ascii="Calibri" w:eastAsia="Calibri" w:hAnsi="Calibri" w:cs="Calibri"/>
-          <w:lang w:val="en-ZW"/>
-        </w:rPr>
-        <w:t>dialled</w:t>
-      </w:r>
-      <w:r>
-        <w:rPr>
-          <w:rFonts w:ascii="Calibri" w:eastAsia="Calibri" w:hAnsi="Calibri" w:cs="Calibri"/>
-          <w:lang w:val="en-ZW"/>
-        </w:rPr>
-        <w:t xml:space="preserve"> numbers on a screen and sharing information consisting of numbers across various network </w:t>
-      </w:r>
-      <w:r>
-        <w:rPr>
-          <w:rFonts w:ascii="Calibri" w:eastAsia="Calibri" w:hAnsi="Calibri" w:cs="Calibri"/>
-          <w:lang w:val="en-ZW"/>
-        </w:rPr>
-        <w:t>systems. [</w:t>
-      </w:r>
-      <w:r>
-        <w:rPr>
-          <w:rFonts w:ascii="Calibri" w:eastAsia="Calibri" w:hAnsi="Calibri" w:cs="Calibri"/>
-          <w:lang w:val="en-ZW"/>
-        </w:rPr>
-        <w:t>2]</w:t>
-      </w:r>
-    </w:p>
-    <w:p>
-      <w:pPr>
-        <w:jc w:val="both"/>
-      </w:pPr>
-      <w:r>
-        <w:rPr>
-          <w:rFonts w:ascii="Calibri" w:eastAsia="Calibri" w:hAnsi="Calibri" w:cs="Calibri"/>
-          <w:lang w:val="en-ZW"/>
-        </w:rPr>
-        <w:lastRenderedPageBreak/>
-        <w:t>The intent of this project is to design a DTMF Decoder and implement it in Java. I decided to choose this project because it dives into important concepts in both “sides” of my degree, that is Signal Processing and Software Design.</w:t>
-      </w:r>
-    </w:p>
-    <w:p>
-      <w:r>
-        <w:br w:type="page"/>
-      </w:r>
-    </w:p>
-    <w:p>
-      <w:pPr>
-        <w:pStyle w:val="Heading2"/>
-      </w:pPr>
-      <w:bookmarkStart w:id="2" w:name="_Toc441955798"/>
-      <w:r>
-        <w:rPr>
-          <w:lang w:val="en-ZW"/>
-        </w:rPr>
-        <w:lastRenderedPageBreak/>
-        <w:t>Research and Background</w:t>
-      </w:r>
-      <w:bookmarkEnd w:id="2"/>
-    </w:p>
-    <w:p>
-      <w:pPr>
-        <w:jc w:val="both"/>
-      </w:pPr>
-      <w:r>
-        <w:rPr>
-          <w:rFonts w:ascii="Calibri" w:eastAsia="Calibri" w:hAnsi="Calibri" w:cs="Calibri"/>
-          <w:lang w:val="en-ZW"/>
-        </w:rPr>
-        <w:t xml:space="preserve">Although I did </w:t>
-      </w:r>
-      <w:r>
-        <w:rPr>
-          <w:rFonts w:ascii="Calibri" w:eastAsia="Calibri" w:hAnsi="Calibri" w:cs="Calibri"/>
-          <w:lang w:val="en-ZW"/>
-        </w:rPr>
-        <w:t>an</w:t>
-      </w:r>
-      <w:r>
-        <w:rPr>
-          <w:rFonts w:ascii="Calibri" w:eastAsia="Calibri" w:hAnsi="Calibri" w:cs="Calibri"/>
-          <w:lang w:val="en-ZW"/>
-        </w:rPr>
-        <w:t xml:space="preserve"> introductory course to Signals and Systems in first semester of my second year, there was still a lot of concepts I had not grasped yet. Most of the knowledge needed to tackle this project was only going to be covered in my third year courses therefore after a long talk with my mentor who shed some much needed light on the project, I spent the whole first week researching on signal processing techniques by reading articles [4] and lectures on MIT OpenCourseWare [5]. All these helped build my understanding of signal processing and detection.</w:t>
-      </w:r>
-    </w:p>
-    <w:p>
-      <w:pPr>
-        <w:pStyle w:val="Heading3"/>
-      </w:pPr>
-      <w:bookmarkStart w:id="3" w:name="_Toc441955799"/>
-      <w:r>
-        <w:rPr>
-          <w:lang w:val="en-ZW"/>
-        </w:rPr>
-        <w:t>Fast Fourier Transform</w:t>
-      </w:r>
-      <w:bookmarkEnd w:id="3"/>
-    </w:p>
-    <w:p>
-      <w:pPr>
-        <w:jc w:val="both"/>
-      </w:pPr>
-      <w:r>
-        <w:rPr>
-          <w:rFonts w:ascii="Calibri" w:eastAsia="Calibri" w:hAnsi="Calibri" w:cs="Calibri"/>
-          <w:lang w:val="en-ZW"/>
-        </w:rPr>
-        <w:t>This is a DFT algorithm(s) which can compute the DFT of a sequence in less computations for the same number of sample points. Cooley and Turkey and usually credited for inventing the algorithm in 1965 although the development of fast algorithms of FFTs can be traced back to Gauss's unpublished work in 1805. [8]</w:t>
-      </w:r>
-    </w:p>
-    <w:p>
-      <w:pPr>
-        <w:jc w:val="both"/>
-      </w:pPr>
-      <w:r>
-        <w:rPr>
-          <w:rFonts w:ascii="Calibri" w:eastAsia="Calibri" w:hAnsi="Calibri" w:cs="Calibri"/>
-          <w:lang w:val="en-ZW"/>
-        </w:rPr>
-        <w:t xml:space="preserve">A possible path to take could be using the FFT to get the whole frequency spectrum. This is definitely a cumbersome computation but it will allow me to detect other frequencies in the signal and decide where certain signals should be rejected or not. </w:t>
-      </w:r>
-    </w:p>
-    <w:p>
-      <w:pPr>
-        <w:jc w:val="both"/>
-      </w:pPr>
-      <w:r>
-        <w:rPr>
-          <w:rFonts w:ascii="Calibri" w:eastAsia="Calibri" w:hAnsi="Calibri" w:cs="Calibri"/>
-          <w:lang w:val="en-ZW"/>
-        </w:rPr>
-        <w:t xml:space="preserve">After looking at previous similar projects, most of which were implemented in Assembly and C for micro-controller projects, I noticed most of them used the Goertzel Algorithm to detect the DTMF frequencies. I decided to do more research on reasons why and it turns out it is a much faster method for computing DFTs (Direct Fourier Transform) for specific frequencies. </w:t>
-      </w:r>
-    </w:p>
-    <w:p>
-      <w:pPr>
-        <w:pStyle w:val="Heading3"/>
-        <w:jc w:val="both"/>
-      </w:pPr>
-      <w:bookmarkStart w:id="4" w:name="_Toc441955800"/>
-      <w:r>
-        <w:rPr>
-          <w:lang w:val="en-ZW"/>
-        </w:rPr>
-        <w:t>Goertzel's Algorithm</w:t>
-      </w:r>
-      <w:bookmarkEnd w:id="4"/>
-    </w:p>
-    <w:p>
-      <w:pPr>
-        <w:jc w:val="both"/>
-      </w:pPr>
-      <w:r>
-        <w:rPr>
-          <w:rFonts w:ascii="Calibri" w:eastAsia="Calibri" w:hAnsi="Calibri" w:cs="Calibri"/>
-          <w:lang w:val="en-ZW"/>
-        </w:rPr>
-        <w:t xml:space="preserve">Created by Gerald Goertzel in 1958, the Goertzel Algorithm is a Digital Signal Processing technique that is used to efficiently compute individual terms of a DFT. It returns the real and imaginary frequency components that a regular DFT or Fast Fourier Transform (FFT) would. </w:t>
-      </w:r>
-    </w:p>
-    <w:p>
-      <w:pPr>
-        <w:jc w:val="both"/>
-      </w:pPr>
-      <w:r>
-        <w:rPr>
-          <w:rFonts w:ascii="Calibri" w:eastAsia="Calibri" w:hAnsi="Calibri" w:cs="Calibri"/>
-          <w:lang w:val="en-ZW"/>
-        </w:rPr>
-        <w:t>Like the DFT, the Goertzel algorithm analyses one selectable frequency component from a discrete signal.</w:t>
-      </w:r>
-      <w:hyperlink r:id="rId10" w:anchor="cite_note-2">
-        <w:r>
-          <w:rPr>
-            <w:rStyle w:val="Hyperlink"/>
-            <w:rFonts w:ascii="Calibri" w:eastAsia="Calibri" w:hAnsi="Calibri" w:cs="Calibri"/>
-            <w:lang w:val="en-ZW"/>
-          </w:rPr>
-          <w:t>[</w:t>
-        </w:r>
-      </w:hyperlink>
-      <w:r>
-        <w:t>6][7] Unlike direct DFT calculations, the Goertzel algorithm applies a single real-valued coefficient at each iteration, using real-valued arithmetic for real-valued input sequences. For covering a full spectrum, the Goertzel algorithm has a higher order of complexity than (FFT) algorithms; but for computing a small number of selected frequency components, it is more numerically efficient.</w:t>
-      </w:r>
-    </w:p>
-    <w:p>
-      <w:pPr>
-        <w:jc w:val="both"/>
-      </w:pPr>
-      <w:r>
-        <w:rPr>
-          <w:rFonts w:ascii="Calibri" w:eastAsia="Calibri" w:hAnsi="Calibri" w:cs="Calibri"/>
-          <w:lang w:val="en-ZW"/>
-        </w:rPr>
-        <w:t>The Goertzel Algorithm may be used to directly obtain DFT data about the 8 DTMF frequencies and compare their magnitudes to determine which tone is being represented.</w:t>
-      </w:r>
-    </w:p>
-    <w:p>
-      <w:r>
-        <w:br w:type="page"/>
-      </w:r>
-    </w:p>
-    <w:p>
-      <w:pPr>
-        <w:pStyle w:val="Heading2"/>
-      </w:pPr>
-      <w:bookmarkStart w:id="5" w:name="_Toc441955801"/>
-      <w:r>
-        <w:rPr>
-          <w:lang w:val="en-ZW"/>
-        </w:rPr>
-        <w:lastRenderedPageBreak/>
-        <w:t>Software Implementation</w:t>
-      </w:r>
-      <w:bookmarkEnd w:id="5"/>
-    </w:p>
-    <w:p>
-      <w:pPr>
-        <w:jc w:val="both"/>
-      </w:pPr>
-      <w:r>
-        <w:rPr>
-          <w:rFonts w:ascii="Calibri" w:eastAsia="Calibri" w:hAnsi="Calibri" w:cs="Calibri"/>
-          <w:lang w:val="en-ZW"/>
-        </w:rPr>
-        <w:t>After the research I was advised to start by prototyping the solution in MatLab before implementing it in Java. MatLab is a high-performance language for technical computing. It integrates computation, visualization, and programming in an easy-to-use environment where problems and solutions are expressed in familiar mathematical notation. [9] Because I was new to signal processing, it was important for me to use a tool like MatLab to visualise the data and focus on developing the algorithms instead of spending a lot of time trying to code functions which I had easy access to in MatLab.</w:t>
-      </w:r>
-    </w:p>
-    <w:p>
-      <w:pPr>
-        <w:pStyle w:val="Heading3"/>
-      </w:pPr>
-      <w:bookmarkStart w:id="6" w:name="_Toc441955802"/>
-      <w:r>
-        <w:t>Test Data</w:t>
-      </w:r>
-      <w:bookmarkEnd w:id="6"/>
-    </w:p>
-    <w:p>
-      <w:pPr>
-        <w:jc w:val="both"/>
-      </w:pPr>
-      <w:r>
-        <w:rPr>
-          <w:rFonts w:ascii="Calibri" w:eastAsia="Calibri" w:hAnsi="Calibri" w:cs="Calibri"/>
-        </w:rPr>
-        <w:t xml:space="preserve">The first step was to generate test data that I would use to test the decoder. My mentor gave me a guideline of how a good DTMF decoder should perform and told me to look up ITU-T recommendations on DTMF tones. The decoder had </w:t>
-      </w:r>
-      <w:r>
-        <w:rPr>
-          <w:rFonts w:ascii="Calibri" w:eastAsia="Calibri" w:hAnsi="Calibri" w:cs="Calibri"/>
-          <w:lang w:val="en-ZW"/>
-        </w:rPr>
-        <w:t xml:space="preserve">to meet the ITU Recommendation as stated in ITU-I Recommendation Q.23 [10] and ITU-I Recommendation Q.24 [11]. Each administration has </w:t>
-      </w:r>
-      <w:r>
-        <w:rPr>
-          <w:rFonts w:ascii="Calibri" w:eastAsia="Calibri" w:hAnsi="Calibri" w:cs="Calibri"/>
-          <w:lang w:val="en-ZW"/>
-        </w:rPr>
-        <w:t>its</w:t>
-      </w:r>
-      <w:r>
-        <w:rPr>
-          <w:rFonts w:ascii="Calibri" w:eastAsia="Calibri" w:hAnsi="Calibri" w:cs="Calibri"/>
-          <w:lang w:val="en-ZW"/>
-        </w:rPr>
-        <w:t xml:space="preserve"> own specifications but most of them overlap each other. A summary of the recommendations is shown below (taken from ITU-T Q.24 [11]</w:t>
-      </w:r>
-      <w:r>
-        <w:rPr>
-          <w:rFonts w:ascii="Calibri" w:eastAsia="Calibri" w:hAnsi="Calibri" w:cs="Calibri"/>
-          <w:lang w:val="en-ZW"/>
-        </w:rPr>
-        <w:t>):</w:t>
-      </w:r>
-    </w:p>
-    <w:p>
-      <w:r>
-        <w:rPr>
-          <w:rFonts w:ascii="Calibri" w:eastAsia="Calibri" w:hAnsi="Calibri" w:cs="Calibri"/>
-          <w:lang w:val="en-ZW"/>
-        </w:rPr>
-        <w:t>Signal Frequencies:</w:t>
-      </w:r>
-    </w:p>
-    <w:p>
-      <w:pPr>
-        <w:pStyle w:val="ListParagraph"/>
-        <w:numPr>
-          <w:ilvl w:val="0"/>
-          <w:numId w:val="1"/>
-        </w:numPr>
-      </w:pPr>
-      <w:r>
-        <w:rPr>
-          <w:rFonts w:ascii="Calibri" w:eastAsia="Calibri" w:hAnsi="Calibri" w:cs="Calibri"/>
-          <w:lang w:val="en-ZW"/>
-        </w:rPr>
-        <w:t>Low Band (Hz): 697, 770, 852, 941</w:t>
-      </w:r>
-    </w:p>
-    <w:p>
-      <w:pPr>
-        <w:pStyle w:val="ListParagraph"/>
-        <w:numPr>
-          <w:ilvl w:val="0"/>
-          <w:numId w:val="1"/>
-        </w:numPr>
-      </w:pPr>
-      <w:r>
-        <w:rPr>
-          <w:rFonts w:ascii="Calibri" w:eastAsia="Calibri" w:hAnsi="Calibri" w:cs="Calibri"/>
-          <w:lang w:val="en-ZW"/>
-        </w:rPr>
-        <w:t>High Band (Hz): 1209, 1336, 1477, 1633</w:t>
-      </w:r>
-    </w:p>
-    <w:p>
-      <w:r>
-        <w:rPr>
-          <w:rFonts w:ascii="Calibri" w:eastAsia="Calibri" w:hAnsi="Calibri" w:cs="Calibri"/>
-          <w:lang w:val="en-ZW"/>
-        </w:rPr>
-        <w:t>Frequency Tolerances:</w:t>
-      </w:r>
-    </w:p>
-    <w:p>
-      <w:pPr>
-        <w:pStyle w:val="ListParagraph"/>
-        <w:numPr>
-          <w:ilvl w:val="0"/>
-          <w:numId w:val="1"/>
-        </w:numPr>
-      </w:pPr>
-      <w:r>
-        <w:rPr>
-          <w:rFonts w:ascii="Calibri" w:eastAsia="Calibri" w:hAnsi="Calibri" w:cs="Calibri"/>
-          <w:lang w:val="en-ZW"/>
-        </w:rPr>
-        <w:t>Max. accepted frequency offset: &lt;=1.5% to 1.8% (depending on Administration)</w:t>
-      </w:r>
-    </w:p>
-    <w:p>
-      <w:pPr>
-        <w:pStyle w:val="ListParagraph"/>
-        <w:numPr>
-          <w:ilvl w:val="0"/>
-          <w:numId w:val="1"/>
-        </w:numPr>
-      </w:pPr>
-      <w:r>
-        <w:rPr>
-          <w:rFonts w:ascii="Calibri" w:eastAsia="Calibri" w:hAnsi="Calibri" w:cs="Calibri"/>
-          <w:lang w:val="en-ZW"/>
-        </w:rPr>
-        <w:t>Min. rejected frequency offset: &gt;= 3.5% to 7.5% (depending on Administration)</w:t>
-      </w:r>
-    </w:p>
-    <w:p>
-      <w:r>
-        <w:rPr>
-          <w:rFonts w:ascii="Calibri" w:eastAsia="Calibri" w:hAnsi="Calibri" w:cs="Calibri"/>
-          <w:lang w:val="en-ZW"/>
-        </w:rPr>
-        <w:t>Power Levels per Frequency:</w:t>
-      </w:r>
-    </w:p>
-    <w:p>
-      <w:pPr>
-        <w:pStyle w:val="ListParagraph"/>
-        <w:numPr>
-          <w:ilvl w:val="0"/>
-          <w:numId w:val="1"/>
-        </w:numPr>
-      </w:pPr>
-      <w:r>
-        <w:rPr>
-          <w:rFonts w:ascii="Calibri" w:eastAsia="Calibri" w:hAnsi="Calibri" w:cs="Calibri"/>
-          <w:lang w:val="en-ZW"/>
-        </w:rPr>
-        <w:t>Power range: -27dBm to 0dBm</w:t>
-      </w:r>
-    </w:p>
-    <w:p>
-      <w:pPr>
-        <w:pStyle w:val="ListParagraph"/>
-        <w:numPr>
-          <w:ilvl w:val="0"/>
-          <w:numId w:val="1"/>
-        </w:numPr>
-      </w:pPr>
-      <w:r>
-        <w:rPr>
-          <w:rFonts w:ascii="Calibri" w:eastAsia="Calibri" w:hAnsi="Calibri" w:cs="Calibri"/>
-          <w:lang w:val="en-ZW"/>
-        </w:rPr>
-        <w:t>Maximum twist (Power difference between the two frequencies): 5 to 10 dBm (depends on Administration)</w:t>
-      </w:r>
-    </w:p>
-    <w:p>
-      <w:r>
-        <w:rPr>
-          <w:rFonts w:ascii="Calibri" w:eastAsia="Calibri" w:hAnsi="Calibri" w:cs="Calibri"/>
-          <w:lang w:val="en-ZW"/>
-        </w:rPr>
-        <w:t>Signal Timing:</w:t>
-      </w:r>
-    </w:p>
-    <w:p>
-      <w:pPr>
-        <w:pStyle w:val="ListParagraph"/>
-        <w:numPr>
-          <w:ilvl w:val="0"/>
-          <w:numId w:val="1"/>
-        </w:numPr>
-      </w:pPr>
-      <w:r>
-        <w:rPr>
-          <w:rFonts w:ascii="Calibri" w:eastAsia="Calibri" w:hAnsi="Calibri" w:cs="Calibri"/>
-          <w:lang w:val="en-ZW"/>
-        </w:rPr>
-        <w:t>Min. accepted tone duration: 40ms</w:t>
-      </w:r>
-    </w:p>
-    <w:p>
-      <w:pPr>
-        <w:pStyle w:val="ListParagraph"/>
-        <w:numPr>
-          <w:ilvl w:val="0"/>
-          <w:numId w:val="1"/>
-        </w:numPr>
-      </w:pPr>
-      <w:r>
-        <w:rPr>
-          <w:rFonts w:ascii="Calibri" w:eastAsia="Calibri" w:hAnsi="Calibri" w:cs="Calibri"/>
-          <w:lang w:val="en-ZW"/>
-        </w:rPr>
-        <w:t>Min. pause (silence between tones): 30ms to 70ms (depending on Administration)</w:t>
-      </w:r>
-    </w:p>
-    <w:p>
-      <w:pPr>
-        <w:pStyle w:val="ListParagraph"/>
-        <w:numPr>
-          <w:ilvl w:val="0"/>
-          <w:numId w:val="1"/>
-        </w:numPr>
-      </w:pPr>
-      <w:r>
-        <w:rPr>
-          <w:rFonts w:ascii="Calibri" w:eastAsia="Calibri" w:hAnsi="Calibri" w:cs="Calibri"/>
-          <w:lang w:val="en-ZW"/>
-        </w:rPr>
-        <w:t>Max. rejected tone duration: 20ms</w:t>
-      </w:r>
-    </w:p>
-    <w:p>
-      <w:pPr>
-        <w:pStyle w:val="ListParagraph"/>
-        <w:numPr>
-          <w:ilvl w:val="0"/>
-          <w:numId w:val="1"/>
-        </w:numPr>
-      </w:pPr>
-      <w:r>
-        <w:rPr>
-          <w:rFonts w:ascii="Calibri" w:eastAsia="Calibri" w:hAnsi="Calibri" w:cs="Calibri"/>
-          <w:lang w:val="en-ZW"/>
-        </w:rPr>
-        <w:t>Max. signal interruption: 10ms</w:t>
-      </w:r>
-    </w:p>
-    <w:p>
-      <w:pPr>
-        <w:jc w:val="both"/>
-      </w:pPr>
-      <w:r>
-        <w:rPr>
-          <w:rFonts w:ascii="Calibri" w:eastAsia="Calibri" w:hAnsi="Calibri" w:cs="Calibri"/>
-          <w:lang w:val="en-ZW"/>
-        </w:rPr>
-        <w:t>I had to generate Test Data to test all the conditions above. My Test Data was generated as follows:</w:t>
-      </w:r>
-    </w:p>
-    <w:p>
-      <w:pPr>
-        <w:pStyle w:val="ListParagraph"/>
-        <w:numPr>
-          <w:ilvl w:val="0"/>
-          <w:numId w:val="1"/>
-        </w:numPr>
-        <w:jc w:val="both"/>
-      </w:pPr>
-      <w:r>
-        <w:rPr>
-          <w:rFonts w:ascii="Calibri" w:eastAsia="Calibri" w:hAnsi="Calibri" w:cs="Calibri"/>
-          <w:lang w:val="en-ZW"/>
-        </w:rPr>
-        <w:t>The sequence of tones will be randomly determined (choosing from the 16 available DTMF characters) and the length of the sequence will also vary randomly from 5 to 50 tones per file.</w:t>
-      </w:r>
-    </w:p>
-    <w:p>
-      <w:pPr>
-        <w:pStyle w:val="ListParagraph"/>
-        <w:numPr>
-          <w:ilvl w:val="0"/>
-          <w:numId w:val="1"/>
-        </w:numPr>
-      </w:pPr>
-      <w:r>
-        <w:rPr>
-          <w:rFonts w:ascii="Calibri" w:eastAsia="Calibri" w:hAnsi="Calibri" w:cs="Calibri"/>
-          <w:lang w:val="en-ZW"/>
-        </w:rPr>
-        <w:t>The duration of each DTMF tone will be varied randomly between 40ms and 100ms.</w:t>
-      </w:r>
-    </w:p>
-    <w:p>
-      <w:pPr>
-        <w:pStyle w:val="ListParagraph"/>
-        <w:numPr>
-          <w:ilvl w:val="0"/>
-          <w:numId w:val="1"/>
-        </w:numPr>
-      </w:pPr>
-      <w:r>
-        <w:rPr>
-          <w:rFonts w:ascii="Calibri" w:eastAsia="Calibri" w:hAnsi="Calibri" w:cs="Calibri"/>
-          <w:lang w:val="en-ZW"/>
-        </w:rPr>
-        <w:lastRenderedPageBreak/>
-        <w:t>The duration of the pause between DTMF tones will be randomly varied between 30ms and 100ms.</w:t>
-      </w:r>
-    </w:p>
-    <w:p>
-      <w:pPr>
-        <w:pStyle w:val="ListParagraph"/>
-        <w:numPr>
-          <w:ilvl w:val="0"/>
-          <w:numId w:val="1"/>
-        </w:numPr>
-      </w:pPr>
-      <w:r>
-        <w:rPr>
-          <w:rFonts w:ascii="Calibri" w:eastAsia="Calibri" w:hAnsi="Calibri" w:cs="Calibri"/>
-          <w:lang w:val="en-ZW"/>
-        </w:rPr>
-        <w:t>To vary the power of the signal between 0dBm and -27dBm, the amplitude of the signal will be varied from 0.045 (-27dBm) to 1.0 (0dBm).</w:t>
-      </w:r>
-    </w:p>
-    <w:p>
-      <w:pPr>
-        <w:jc w:val="both"/>
-      </w:pPr>
-      <w:r>
-        <w:rPr>
-          <w:rFonts w:ascii="Calibri" w:eastAsia="Calibri" w:hAnsi="Calibri" w:cs="Calibri"/>
-          <w:lang w:val="en-ZW"/>
-        </w:rPr>
-        <w:t>Random duration of pauses and tones will ensure that the frames used in the decoding process do not have the same alignment.</w:t>
-      </w:r>
-    </w:p>
-    <w:p>
-      <w:pPr>
-        <w:pStyle w:val="Heading3"/>
-      </w:pPr>
-      <w:bookmarkStart w:id="7" w:name="_Toc441955803"/>
-      <w:r>
-        <w:rPr>
-          <w:lang w:val="en-ZW"/>
-        </w:rPr>
-        <w:t>Prototyping</w:t>
-      </w:r>
-      <w:bookmarkEnd w:id="7"/>
-    </w:p>
-    <w:p>
-      <w:pPr>
-        <w:jc w:val="both"/>
-      </w:pPr>
-      <w:r>
-        <w:rPr>
-          <w:rFonts w:ascii="Calibri" w:eastAsia="Calibri" w:hAnsi="Calibri" w:cs="Calibri"/>
-          <w:lang w:val="en-ZW"/>
-        </w:rPr>
-        <w:t xml:space="preserve">This was done in MatLab. I decided to use the Goertzel's Algorithm approach because of </w:t>
-      </w:r>
-      <w:r>
-        <w:rPr>
-          <w:rFonts w:ascii="Calibri" w:eastAsia="Calibri" w:hAnsi="Calibri" w:cs="Calibri"/>
-          <w:lang w:val="en-ZW"/>
-        </w:rPr>
-        <w:t>its</w:t>
-      </w:r>
-      <w:r>
-        <w:rPr>
-          <w:rFonts w:ascii="Calibri" w:eastAsia="Calibri" w:hAnsi="Calibri" w:cs="Calibri"/>
-          <w:lang w:val="en-ZW"/>
-        </w:rPr>
-        <w:t xml:space="preserve"> performance advantages over the FFT. After some brain storming with my mentor, I came up with the following outline of the decoder:</w:t>
-      </w:r>
-    </w:p>
-    <w:p>
-      <w:pPr>
-        <w:pStyle w:val="ListParagraph"/>
-        <w:numPr>
-          <w:ilvl w:val="0"/>
-          <w:numId w:val="1"/>
-        </w:numPr>
-        <w:jc w:val="both"/>
-      </w:pPr>
-      <w:r>
-        <w:rPr>
-          <w:rFonts w:ascii="Calibri" w:eastAsia="Calibri" w:hAnsi="Calibri" w:cs="Calibri"/>
-          <w:lang w:val="en-ZW"/>
-        </w:rPr>
-        <w:t>The array of samples will be split into short frames (each frame will be a short period of about 40ms but this duration will be optimized later). Because the Goertzel Algorithm's performance did not depend on a specific bin size (as with the FFT where the bin size has to be a power of 2), I could vary the bin size to make the decoder more accurate. The frames overlap each other by 50% which means more frames are processed, hence decreasing performance, but this will make sure the frames cover the shortest tones properly. The longer these frames were, the better the resolution will be in the frequency spectrum but the poorer it would be in the time domain. An example of how the samples will be divided is shown below.</w:t>
-      </w:r>
-    </w:p>
-    <w:p>
-      <w:pPr>
-        <w:pStyle w:val="ListParagraph"/>
-        <w:jc w:val="center"/>
-      </w:pPr>
-      <w:r>
-        <w:br/>
-      </w:r>
-      <w:r>
-        <w:rPr>
-          <w:noProof/>
-          <w:lang w:val="en-ZW" w:eastAsia="en-ZW"/>
-        </w:rPr>
-        <w:drawing>
-          <wp:inline distT="0" distB="0" distL="0" distR="0" wp14:anchorId="7AFB47DF" wp14:editId="772C6176">
-            <wp:extent cx="5943600" cy="1762125"/>
-            <wp:effectExtent l="0" t="0" r="0" b="0"/>
-            <wp:docPr id="188906924" name="picture"/>
-            <wp:cNvGraphicFramePr>
-              <a:graphicFrameLocks xmlns:a="http://schemas.openxmlformats.org/drawingml/2006/main" noChangeAspect="1"/>
-            </wp:cNvGraphicFramePr>
-            <a:graphic xmlns:a="http://schemas.openxmlformats.org/drawingml/2006/main">
-              <a:graphicData uri="http://schemas.openxmlformats.org/drawingml/2006/picture">
-                <pic:pic xmlns:pic="http://schemas.openxmlformats.org/drawingml/2006/picture">
-                  <pic:nvPicPr>
-                    <pic:cNvPr id="0" name="picture"/>
-                    <pic:cNvPicPr/>
-                  </pic:nvPicPr>
-                  <pic:blipFill>
-                    <a:blip r:embed="rId11" cstate="print">
-                      <a:extLst>
-                        <a:ext uri="{28A0092B-C50C-407E-A947-70E740481C1C}">
-                          <a14:useLocalDpi xmlns:a14="http://schemas.microsoft.com/office/drawing/2010/main" val="0"/>
-                        </a:ext>
-                      </a:extLst>
-                    </a:blip>
-                    <a:stretch>
-                      <a:fillRect/>
-                    </a:stretch>
-                  </pic:blipFill>
-                  <pic:spPr>
-                    <a:xfrm>
-                      <a:off x="0" y="0"/>
-                      <a:ext cx="5943600" cy="1762125"/>
-                    </a:xfrm>
-                    <a:prstGeom prst="rect">
-                      <a:avLst/>
-                    </a:prstGeom>
-                  </pic:spPr>
-                </pic:pic>
-              </a:graphicData>
-            </a:graphic>
-          </wp:inline>
-        </w:drawing>
-      </w:r>
-      <w:r>
-        <w:br/>
-      </w:r>
-      <w:r>
-        <w:rPr>
-          <w:rFonts w:ascii="Calibri" w:eastAsia="Calibri" w:hAnsi="Calibri" w:cs="Calibri"/>
-          <w:i/>
-          <w:iCs/>
-        </w:rPr>
-        <w:t>Illustration 2: An example of how the samples may be split to create frames which can be processed separately.</w:t>
-      </w:r>
-      <w:r>
-        <w:br/>
-      </w:r>
-    </w:p>
-    <w:p>
-      <w:pPr>
-        <w:pStyle w:val="ListParagraph"/>
-        <w:numPr>
-          <w:ilvl w:val="0"/>
-          <w:numId w:val="1"/>
-        </w:numPr>
-        <w:jc w:val="both"/>
-      </w:pPr>
-      <w:r>
-        <w:rPr>
-          <w:rFonts w:ascii="Calibri" w:eastAsia="Calibri" w:hAnsi="Calibri" w:cs="Calibri"/>
-          <w:lang w:val="en-ZW"/>
-        </w:rPr>
-        <w:t xml:space="preserve">The frames will each be transformed using the Goertzel Algorithm to obtain the magnitudes of the 8 DTMF frequencies in the frame. One of the ITU-T recommendations is that the frequencies can have an offset of up to 1.5%. This offset could be accounted for by using 3 or 4 </w:t>
-      </w:r>
-      <w:r>
-        <w:rPr>
-          <w:rFonts w:ascii="Calibri" w:eastAsia="Calibri" w:hAnsi="Calibri" w:cs="Calibri"/>
-          <w:lang w:val="en-ZW"/>
-        </w:rPr>
-        <w:t>frequencies</w:t>
-      </w:r>
-      <w:r>
-        <w:rPr>
-          <w:rFonts w:ascii="Calibri" w:eastAsia="Calibri" w:hAnsi="Calibri" w:cs="Calibri"/>
-          <w:lang w:val="en-ZW"/>
-        </w:rPr>
-        <w:t xml:space="preserve"> for each DTMF frequency when transforming the frames and then summing up these 2 or 3 magnitudes. So instead of passing 8 frequencies into the Goertzel Algorithm, I used about 25 different frequencies. The two illustrations below show how the plots of the magnitudes from a frame in the “tone” region and in the “pause” region</w:t>
-      </w:r>
-      <w:r>
-        <w:rPr>
-          <w:rFonts w:ascii="Calibri" w:eastAsia="Calibri" w:hAnsi="Calibri" w:cs="Calibri"/>
-          <w:lang w:val="en-ZW"/>
-        </w:rPr>
-        <w:t xml:space="preserve">: </w:t>
-      </w:r>
-    </w:p>
-    <w:p>
-      <w:pPr>
-        <w:jc w:val="center"/>
-      </w:pPr>
-      <w:r>
-        <w:lastRenderedPageBreak/>
-        <w:br/>
-      </w:r>
-      <w:r>
-        <w:rPr>
-          <w:noProof/>
-          <w:lang w:val="en-ZW" w:eastAsia="en-ZW"/>
-        </w:rPr>
-        <w:drawing>
-          <wp:inline distT="0" distB="0" distL="0" distR="0" wp14:anchorId="220FE11E" wp14:editId="3EFC7ADB">
-            <wp:extent cx="5424244" cy="3400426"/>
-            <wp:effectExtent l="0" t="0" r="0" b="0"/>
-            <wp:docPr id="665675628" name="picture"/>
             <wp:cNvGraphicFramePr>
               <a:graphicFrameLocks xmlns:a="http://schemas.openxmlformats.org/drawingml/2006/main" noChangeAspect="1"/>
             </wp:cNvGraphicFramePr>
@@ -2619,6 +1850,827 @@
                   <pic:spPr>
                     <a:xfrm>
                       <a:off x="0" y="0"/>
+                      <a:ext cx="4409280" cy="3702050"/>
+                    </a:xfrm>
+                    <a:prstGeom prst="rect">
+                      <a:avLst/>
+                    </a:prstGeom>
+                  </pic:spPr>
+                </pic:pic>
+              </a:graphicData>
+            </a:graphic>
+          </wp:inline>
+        </w:drawing>
+      </w:r>
+      <w:r>
+        <w:br/>
+      </w:r>
+      <w:r>
+        <w:rPr>
+          <w:rFonts w:ascii="Calibri" w:eastAsia="Calibri" w:hAnsi="Calibri" w:cs="Calibri"/>
+          <w:i/>
+          <w:iCs/>
+        </w:rPr>
+        <w:t>Illustration 1: Picture showing the DTMF Frequencies used to represent each key.</w:t>
+      </w:r>
+    </w:p>
+    <w:p>
+      <w:pPr>
+        <w:jc w:val="both"/>
+      </w:pPr>
+      <w:r>
+        <w:rPr>
+          <w:rFonts w:ascii="Calibri" w:eastAsia="Calibri" w:hAnsi="Calibri" w:cs="Calibri"/>
+          <w:lang w:val="en-ZW"/>
+        </w:rPr>
+        <w:t xml:space="preserve">DTMF detection is used to detect DTMF signals in the presence of speech and </w:t>
+      </w:r>
+      <w:r>
+        <w:rPr>
+          <w:rFonts w:ascii="Calibri" w:eastAsia="Calibri" w:hAnsi="Calibri" w:cs="Calibri"/>
+          <w:lang w:val="en-ZW"/>
+        </w:rPr>
+        <w:t>dialling</w:t>
+      </w:r>
+      <w:r>
+        <w:rPr>
+          <w:rFonts w:ascii="Calibri" w:eastAsia="Calibri" w:hAnsi="Calibri" w:cs="Calibri"/>
+          <w:lang w:val="en-ZW"/>
+        </w:rPr>
+        <w:t xml:space="preserve"> tones pulses. Other applications of DTMF include, but not limited to, computer applications such as voice and electronic mail, call forwarding [3], controlling robots, automated locking and unlocking systems, displaying </w:t>
+      </w:r>
+      <w:r>
+        <w:rPr>
+          <w:rFonts w:ascii="Calibri" w:eastAsia="Calibri" w:hAnsi="Calibri" w:cs="Calibri"/>
+          <w:lang w:val="en-ZW"/>
+        </w:rPr>
+        <w:t>dialled</w:t>
+      </w:r>
+      <w:r>
+        <w:rPr>
+          <w:rFonts w:ascii="Calibri" w:eastAsia="Calibri" w:hAnsi="Calibri" w:cs="Calibri"/>
+          <w:lang w:val="en-ZW"/>
+        </w:rPr>
+        <w:t xml:space="preserve"> numbers on a screen and sharing information consisting of numbers across various network </w:t>
+      </w:r>
+      <w:r>
+        <w:rPr>
+          <w:rFonts w:ascii="Calibri" w:eastAsia="Calibri" w:hAnsi="Calibri" w:cs="Calibri"/>
+          <w:lang w:val="en-ZW"/>
+        </w:rPr>
+        <w:t>systems. [</w:t>
+      </w:r>
+      <w:r>
+        <w:rPr>
+          <w:rFonts w:ascii="Calibri" w:eastAsia="Calibri" w:hAnsi="Calibri" w:cs="Calibri"/>
+          <w:lang w:val="en-ZW"/>
+        </w:rPr>
+        <w:t>2]</w:t>
+      </w:r>
+    </w:p>
+    <w:p>
+      <w:pPr>
+        <w:jc w:val="both"/>
+      </w:pPr>
+      <w:r>
+        <w:rPr>
+          <w:rFonts w:ascii="Calibri" w:eastAsia="Calibri" w:hAnsi="Calibri" w:cs="Calibri"/>
+          <w:lang w:val="en-ZW"/>
+        </w:rPr>
+        <w:lastRenderedPageBreak/>
+        <w:t>The intent of this project is to design a DTMF Decoder and implement it in Java. I decided to choose this project because it dives into important concepts in both “sides” of my degree, that is Signal Processing and Software Design.</w:t>
+      </w:r>
+    </w:p>
+    <w:p>
+      <w:r>
+        <w:br w:type="page"/>
+      </w:r>
+    </w:p>
+    <w:p>
+      <w:pPr>
+        <w:pStyle w:val="Heading2"/>
+      </w:pPr>
+      <w:bookmarkStart w:id="1" w:name="_Toc441955798"/>
+      <w:r>
+        <w:rPr>
+          <w:lang w:val="en-ZW"/>
+        </w:rPr>
+        <w:lastRenderedPageBreak/>
+        <w:t>Research and Background</w:t>
+      </w:r>
+      <w:bookmarkEnd w:id="1"/>
+    </w:p>
+    <w:p>
+      <w:pPr>
+        <w:jc w:val="both"/>
+      </w:pPr>
+      <w:r>
+        <w:rPr>
+          <w:rFonts w:ascii="Calibri" w:eastAsia="Calibri" w:hAnsi="Calibri" w:cs="Calibri"/>
+          <w:lang w:val="en-ZW"/>
+        </w:rPr>
+        <w:t xml:space="preserve">Although I did </w:t>
+      </w:r>
+      <w:r>
+        <w:rPr>
+          <w:rFonts w:ascii="Calibri" w:eastAsia="Calibri" w:hAnsi="Calibri" w:cs="Calibri"/>
+          <w:lang w:val="en-ZW"/>
+        </w:rPr>
+        <w:t>an</w:t>
+      </w:r>
+      <w:r>
+        <w:rPr>
+          <w:rFonts w:ascii="Calibri" w:eastAsia="Calibri" w:hAnsi="Calibri" w:cs="Calibri"/>
+          <w:lang w:val="en-ZW"/>
+        </w:rPr>
+        <w:t xml:space="preserve"> introductory course to Signals and Systems in first semester of my second year, there was still a lot of concepts I had not grasped yet. Most of the knowledge needed to tackle this project was only going to be covered in my third year courses therefore after a long talk with my mentor who shed some much needed light on the project, I spent the whole first week researching on signal processing techniques by reading articles [4] and lectures on MIT OpenCourseWare [5]. All these helped build my understanding of signal processing and detection.</w:t>
+      </w:r>
+    </w:p>
+    <w:p>
+      <w:pPr>
+        <w:pStyle w:val="Heading3"/>
+      </w:pPr>
+      <w:bookmarkStart w:id="2" w:name="_Toc441955799"/>
+      <w:r>
+        <w:rPr>
+          <w:lang w:val="en-ZW"/>
+        </w:rPr>
+        <w:t>Fast Fourier Transform</w:t>
+      </w:r>
+      <w:bookmarkEnd w:id="2"/>
+    </w:p>
+    <w:p>
+      <w:pPr>
+        <w:jc w:val="both"/>
+      </w:pPr>
+      <w:r>
+        <w:rPr>
+          <w:rFonts w:ascii="Calibri" w:eastAsia="Calibri" w:hAnsi="Calibri" w:cs="Calibri"/>
+          <w:lang w:val="en-ZW"/>
+        </w:rPr>
+        <w:t>This is a DFT algorithm(s) which can compute the DFT of a sequence in less computations for the same number of sample points. Cooley and Turkey and usually credited for inventing the algorithm in 1965 although the development of fast algorithms of FFTs can be traced back to Gauss's unpublished work in 1805. [8]</w:t>
+      </w:r>
+    </w:p>
+    <w:p>
+      <w:pPr>
+        <w:jc w:val="both"/>
+      </w:pPr>
+      <w:r>
+        <w:rPr>
+          <w:rFonts w:ascii="Calibri" w:eastAsia="Calibri" w:hAnsi="Calibri" w:cs="Calibri"/>
+          <w:lang w:val="en-ZW"/>
+        </w:rPr>
+        <w:t xml:space="preserve">A possible path to take could be using the FFT to get the whole frequency spectrum. This is definitely a cumbersome computation but it will allow me to detect other frequencies in the signal and decide where certain signals should be rejected or not. </w:t>
+      </w:r>
+    </w:p>
+    <w:p>
+      <w:pPr>
+        <w:jc w:val="both"/>
+      </w:pPr>
+      <w:r>
+        <w:rPr>
+          <w:rFonts w:ascii="Calibri" w:eastAsia="Calibri" w:hAnsi="Calibri" w:cs="Calibri"/>
+          <w:lang w:val="en-ZW"/>
+        </w:rPr>
+        <w:t xml:space="preserve">After looking at previous similar projects, most of which were implemented in Assembly and C for micro-controller projects, I noticed most of them used the Goertzel Algorithm to detect the DTMF frequencies. I decided to do more research on reasons why and it turns out it is a much faster method for computing DFTs (Direct Fourier Transform) for specific frequencies. </w:t>
+      </w:r>
+    </w:p>
+    <w:p>
+      <w:pPr>
+        <w:pStyle w:val="Heading3"/>
+        <w:jc w:val="both"/>
+      </w:pPr>
+      <w:bookmarkStart w:id="3" w:name="_Toc441955800"/>
+      <w:r>
+        <w:rPr>
+          <w:lang w:val="en-ZW"/>
+        </w:rPr>
+        <w:t>Goertzel's Algorithm</w:t>
+      </w:r>
+      <w:bookmarkEnd w:id="3"/>
+    </w:p>
+    <w:p>
+      <w:pPr>
+        <w:jc w:val="both"/>
+      </w:pPr>
+      <w:r>
+        <w:rPr>
+          <w:rFonts w:ascii="Calibri" w:eastAsia="Calibri" w:hAnsi="Calibri" w:cs="Calibri"/>
+          <w:lang w:val="en-ZW"/>
+        </w:rPr>
+        <w:t xml:space="preserve">Created by Gerald Goertzel in 1958, the Goertzel Algorithm is a Digital Signal Processing technique that is used to efficiently compute individual terms of a DFT. It returns the real and imaginary frequency components that a regular DFT or Fast Fourier Transform (FFT) would. </w:t>
+      </w:r>
+    </w:p>
+    <w:p>
+      <w:pPr>
+        <w:jc w:val="both"/>
+      </w:pPr>
+      <w:r>
+        <w:rPr>
+          <w:rFonts w:ascii="Calibri" w:eastAsia="Calibri" w:hAnsi="Calibri" w:cs="Calibri"/>
+          <w:lang w:val="en-ZW"/>
+        </w:rPr>
+        <w:t>Like the DFT, the Goertzel algorithm analyses one selectable frequency component from a discrete signal.</w:t>
+      </w:r>
+      <w:hyperlink r:id="rId13" w:anchor="cite_note-2">
+        <w:r>
+          <w:rPr>
+            <w:rStyle w:val="Hyperlink"/>
+            <w:rFonts w:ascii="Calibri" w:eastAsia="Calibri" w:hAnsi="Calibri" w:cs="Calibri"/>
+            <w:lang w:val="en-ZW"/>
+          </w:rPr>
+          <w:t>[</w:t>
+        </w:r>
+      </w:hyperlink>
+      <w:r>
+        <w:t>6][7] Unlike direct DFT calculations, the Goertzel algorithm applies a single real-valued coefficient at each iteration, using real-valued arithmetic for real-valued input sequences. For covering a full spectrum, the Goertzel algorithm has a higher order of complexity than (FFT) algorithms; but for computing a small number of selected frequency components, it is more numerically efficient.</w:t>
+      </w:r>
+    </w:p>
+    <w:p>
+      <w:pPr>
+        <w:jc w:val="both"/>
+      </w:pPr>
+      <w:r>
+        <w:rPr>
+          <w:rFonts w:ascii="Calibri" w:eastAsia="Calibri" w:hAnsi="Calibri" w:cs="Calibri"/>
+          <w:lang w:val="en-ZW"/>
+        </w:rPr>
+        <w:t>The Goertzel Algorithm may be used to directly obtain DFT data about the 8 DTMF frequencies and compare their magnitudes to determine which tone is being represented.</w:t>
+      </w:r>
+    </w:p>
+    <w:p>
+      <w:r>
+        <w:br w:type="page"/>
+      </w:r>
+    </w:p>
+    <w:p>
+      <w:pPr>
+        <w:pStyle w:val="Heading2"/>
+      </w:pPr>
+      <w:bookmarkStart w:id="4" w:name="_Toc441955801"/>
+      <w:r>
+        <w:rPr>
+          <w:lang w:val="en-ZW"/>
+        </w:rPr>
+        <w:lastRenderedPageBreak/>
+        <w:t>Software Implementation</w:t>
+      </w:r>
+      <w:bookmarkEnd w:id="4"/>
+    </w:p>
+    <w:p>
+      <w:pPr>
+        <w:jc w:val="both"/>
+      </w:pPr>
+      <w:r>
+        <w:rPr>
+          <w:rFonts w:ascii="Calibri" w:eastAsia="Calibri" w:hAnsi="Calibri" w:cs="Calibri"/>
+          <w:lang w:val="en-ZW"/>
+        </w:rPr>
+        <w:t>After the research I was advised to start by prototyping the solution in MatLab before implementing it in Java. MatLab is a high-performance language for technical computing. It integrates computation, visualization, and programming in an easy-to-use environment where problems and solutions are expressed in familiar mathematical notation. [9] Because I was new to signal processing, it was important for me to use a tool like MatLab to visualise the data and focus on developing the algorithms instead of spending a lot of time trying to code functions which I had easy access to in MatLab.</w:t>
+      </w:r>
+    </w:p>
+    <w:p>
+      <w:pPr>
+        <w:pStyle w:val="Heading3"/>
+      </w:pPr>
+      <w:bookmarkStart w:id="5" w:name="_Toc441955802"/>
+      <w:r>
+        <w:t>Test Data</w:t>
+      </w:r>
+      <w:bookmarkEnd w:id="5"/>
+    </w:p>
+    <w:p>
+      <w:pPr>
+        <w:jc w:val="both"/>
+      </w:pPr>
+      <w:r>
+        <w:rPr>
+          <w:rFonts w:ascii="Calibri" w:eastAsia="Calibri" w:hAnsi="Calibri" w:cs="Calibri"/>
+        </w:rPr>
+        <w:t xml:space="preserve">The first step was to generate test data that I would use to test the decoder. My mentor gave me a guideline of how a good DTMF decoder should perform and told me to look up ITU-T recommendations on DTMF tones. The decoder had </w:t>
+      </w:r>
+      <w:r>
+        <w:rPr>
+          <w:rFonts w:ascii="Calibri" w:eastAsia="Calibri" w:hAnsi="Calibri" w:cs="Calibri"/>
+          <w:lang w:val="en-ZW"/>
+        </w:rPr>
+        <w:t xml:space="preserve">to meet the ITU Recommendation as stated in ITU-I Recommendation Q.23 [10] and ITU-I Recommendation Q.24 [11]. Each administration has </w:t>
+      </w:r>
+      <w:r>
+        <w:rPr>
+          <w:rFonts w:ascii="Calibri" w:eastAsia="Calibri" w:hAnsi="Calibri" w:cs="Calibri"/>
+          <w:lang w:val="en-ZW"/>
+        </w:rPr>
+        <w:t>its</w:t>
+      </w:r>
+      <w:r>
+        <w:rPr>
+          <w:rFonts w:ascii="Calibri" w:eastAsia="Calibri" w:hAnsi="Calibri" w:cs="Calibri"/>
+          <w:lang w:val="en-ZW"/>
+        </w:rPr>
+        <w:t xml:space="preserve"> own specifications but most of them overlap each other. A summary of the recommendations is shown below (taken from ITU-T Q.24 [11]</w:t>
+      </w:r>
+      <w:r>
+        <w:rPr>
+          <w:rFonts w:ascii="Calibri" w:eastAsia="Calibri" w:hAnsi="Calibri" w:cs="Calibri"/>
+          <w:lang w:val="en-ZW"/>
+        </w:rPr>
+        <w:t>):</w:t>
+      </w:r>
+    </w:p>
+    <w:p>
+      <w:r>
+        <w:rPr>
+          <w:rFonts w:ascii="Calibri" w:eastAsia="Calibri" w:hAnsi="Calibri" w:cs="Calibri"/>
+          <w:lang w:val="en-ZW"/>
+        </w:rPr>
+        <w:t>Signal Frequencies:</w:t>
+      </w:r>
+    </w:p>
+    <w:p>
+      <w:pPr>
+        <w:pStyle w:val="ListParagraph"/>
+        <w:numPr>
+          <w:ilvl w:val="0"/>
+          <w:numId w:val="1"/>
+        </w:numPr>
+      </w:pPr>
+      <w:r>
+        <w:rPr>
+          <w:rFonts w:ascii="Calibri" w:eastAsia="Calibri" w:hAnsi="Calibri" w:cs="Calibri"/>
+          <w:lang w:val="en-ZW"/>
+        </w:rPr>
+        <w:t>Low Band (Hz): 697, 770, 852, 941</w:t>
+      </w:r>
+    </w:p>
+    <w:p>
+      <w:pPr>
+        <w:pStyle w:val="ListParagraph"/>
+        <w:numPr>
+          <w:ilvl w:val="0"/>
+          <w:numId w:val="1"/>
+        </w:numPr>
+      </w:pPr>
+      <w:r>
+        <w:rPr>
+          <w:rFonts w:ascii="Calibri" w:eastAsia="Calibri" w:hAnsi="Calibri" w:cs="Calibri"/>
+          <w:lang w:val="en-ZW"/>
+        </w:rPr>
+        <w:t>High Band (Hz): 1209, 1336, 1477, 1633</w:t>
+      </w:r>
+    </w:p>
+    <w:p>
+      <w:r>
+        <w:rPr>
+          <w:rFonts w:ascii="Calibri" w:eastAsia="Calibri" w:hAnsi="Calibri" w:cs="Calibri"/>
+          <w:lang w:val="en-ZW"/>
+        </w:rPr>
+        <w:t>Frequency Tolerances:</w:t>
+      </w:r>
+    </w:p>
+    <w:p>
+      <w:pPr>
+        <w:pStyle w:val="ListParagraph"/>
+        <w:numPr>
+          <w:ilvl w:val="0"/>
+          <w:numId w:val="1"/>
+        </w:numPr>
+      </w:pPr>
+      <w:r>
+        <w:rPr>
+          <w:rFonts w:ascii="Calibri" w:eastAsia="Calibri" w:hAnsi="Calibri" w:cs="Calibri"/>
+          <w:lang w:val="en-ZW"/>
+        </w:rPr>
+        <w:t>Max. accepted frequency offset: &lt;=1.5% to 1.8% (depending on Administration)</w:t>
+      </w:r>
+    </w:p>
+    <w:p>
+      <w:pPr>
+        <w:pStyle w:val="ListParagraph"/>
+        <w:numPr>
+          <w:ilvl w:val="0"/>
+          <w:numId w:val="1"/>
+        </w:numPr>
+      </w:pPr>
+      <w:r>
+        <w:rPr>
+          <w:rFonts w:ascii="Calibri" w:eastAsia="Calibri" w:hAnsi="Calibri" w:cs="Calibri"/>
+          <w:lang w:val="en-ZW"/>
+        </w:rPr>
+        <w:t>Min. rejected frequency offset: &gt;= 3.5% to 7.5% (depending on Administration)</w:t>
+      </w:r>
+    </w:p>
+    <w:p>
+      <w:r>
+        <w:rPr>
+          <w:rFonts w:ascii="Calibri" w:eastAsia="Calibri" w:hAnsi="Calibri" w:cs="Calibri"/>
+          <w:lang w:val="en-ZW"/>
+        </w:rPr>
+        <w:t>Power Levels per Frequency:</w:t>
+      </w:r>
+    </w:p>
+    <w:p>
+      <w:pPr>
+        <w:pStyle w:val="ListParagraph"/>
+        <w:numPr>
+          <w:ilvl w:val="0"/>
+          <w:numId w:val="1"/>
+        </w:numPr>
+      </w:pPr>
+      <w:r>
+        <w:rPr>
+          <w:rFonts w:ascii="Calibri" w:eastAsia="Calibri" w:hAnsi="Calibri" w:cs="Calibri"/>
+          <w:lang w:val="en-ZW"/>
+        </w:rPr>
+        <w:t>Power range: -27dBm to 0dBm</w:t>
+      </w:r>
+    </w:p>
+    <w:p>
+      <w:pPr>
+        <w:pStyle w:val="ListParagraph"/>
+        <w:numPr>
+          <w:ilvl w:val="0"/>
+          <w:numId w:val="1"/>
+        </w:numPr>
+      </w:pPr>
+      <w:r>
+        <w:rPr>
+          <w:rFonts w:ascii="Calibri" w:eastAsia="Calibri" w:hAnsi="Calibri" w:cs="Calibri"/>
+          <w:lang w:val="en-ZW"/>
+        </w:rPr>
+        <w:t>Maximum twist (Power difference between the two frequencies): 5 to 10 dBm (depends on Administration)</w:t>
+      </w:r>
+    </w:p>
+    <w:p>
+      <w:r>
+        <w:rPr>
+          <w:rFonts w:ascii="Calibri" w:eastAsia="Calibri" w:hAnsi="Calibri" w:cs="Calibri"/>
+          <w:lang w:val="en-ZW"/>
+        </w:rPr>
+        <w:t>Signal Timing:</w:t>
+      </w:r>
+    </w:p>
+    <w:p>
+      <w:pPr>
+        <w:pStyle w:val="ListParagraph"/>
+        <w:numPr>
+          <w:ilvl w:val="0"/>
+          <w:numId w:val="1"/>
+        </w:numPr>
+      </w:pPr>
+      <w:r>
+        <w:rPr>
+          <w:rFonts w:ascii="Calibri" w:eastAsia="Calibri" w:hAnsi="Calibri" w:cs="Calibri"/>
+          <w:lang w:val="en-ZW"/>
+        </w:rPr>
+        <w:t>Min. accepted tone duration: 40ms</w:t>
+      </w:r>
+    </w:p>
+    <w:p>
+      <w:pPr>
+        <w:pStyle w:val="ListParagraph"/>
+        <w:numPr>
+          <w:ilvl w:val="0"/>
+          <w:numId w:val="1"/>
+        </w:numPr>
+      </w:pPr>
+      <w:r>
+        <w:rPr>
+          <w:rFonts w:ascii="Calibri" w:eastAsia="Calibri" w:hAnsi="Calibri" w:cs="Calibri"/>
+          <w:lang w:val="en-ZW"/>
+        </w:rPr>
+        <w:t>Min. pause (silence between tones): 30ms to 70ms (depending on Administration)</w:t>
+      </w:r>
+    </w:p>
+    <w:p>
+      <w:pPr>
+        <w:pStyle w:val="ListParagraph"/>
+        <w:numPr>
+          <w:ilvl w:val="0"/>
+          <w:numId w:val="1"/>
+        </w:numPr>
+      </w:pPr>
+      <w:r>
+        <w:rPr>
+          <w:rFonts w:ascii="Calibri" w:eastAsia="Calibri" w:hAnsi="Calibri" w:cs="Calibri"/>
+          <w:lang w:val="en-ZW"/>
+        </w:rPr>
+        <w:t>Max. rejected tone duration: 20ms</w:t>
+      </w:r>
+    </w:p>
+    <w:p>
+      <w:pPr>
+        <w:pStyle w:val="ListParagraph"/>
+        <w:numPr>
+          <w:ilvl w:val="0"/>
+          <w:numId w:val="1"/>
+        </w:numPr>
+      </w:pPr>
+      <w:r>
+        <w:rPr>
+          <w:rFonts w:ascii="Calibri" w:eastAsia="Calibri" w:hAnsi="Calibri" w:cs="Calibri"/>
+          <w:lang w:val="en-ZW"/>
+        </w:rPr>
+        <w:t>Max. signal interruption: 10ms</w:t>
+      </w:r>
+    </w:p>
+    <w:p>
+      <w:pPr>
+        <w:jc w:val="both"/>
+      </w:pPr>
+      <w:r>
+        <w:rPr>
+          <w:rFonts w:ascii="Calibri" w:eastAsia="Calibri" w:hAnsi="Calibri" w:cs="Calibri"/>
+          <w:lang w:val="en-ZW"/>
+        </w:rPr>
+        <w:t>I had to generate Test Data to test all the conditions above. My Test Data was generated as follows:</w:t>
+      </w:r>
+    </w:p>
+    <w:p>
+      <w:pPr>
+        <w:pStyle w:val="ListParagraph"/>
+        <w:numPr>
+          <w:ilvl w:val="0"/>
+          <w:numId w:val="1"/>
+        </w:numPr>
+        <w:jc w:val="both"/>
+      </w:pPr>
+      <w:r>
+        <w:rPr>
+          <w:rFonts w:ascii="Calibri" w:eastAsia="Calibri" w:hAnsi="Calibri" w:cs="Calibri"/>
+          <w:lang w:val="en-ZW"/>
+        </w:rPr>
+        <w:t>The sequence of tones will be randomly determined (choosing from the 16 available DTMF characters) and the length of the sequence will also vary randomly from 5 to 50 tones per file.</w:t>
+      </w:r>
+    </w:p>
+    <w:p>
+      <w:pPr>
+        <w:pStyle w:val="ListParagraph"/>
+        <w:numPr>
+          <w:ilvl w:val="0"/>
+          <w:numId w:val="1"/>
+        </w:numPr>
+      </w:pPr>
+      <w:r>
+        <w:rPr>
+          <w:rFonts w:ascii="Calibri" w:eastAsia="Calibri" w:hAnsi="Calibri" w:cs="Calibri"/>
+          <w:lang w:val="en-ZW"/>
+        </w:rPr>
+        <w:t>The duration of each DTMF tone will be varied randomly between 40ms and 100ms.</w:t>
+      </w:r>
+    </w:p>
+    <w:p>
+      <w:pPr>
+        <w:pStyle w:val="ListParagraph"/>
+        <w:numPr>
+          <w:ilvl w:val="0"/>
+          <w:numId w:val="1"/>
+        </w:numPr>
+      </w:pPr>
+      <w:r>
+        <w:rPr>
+          <w:rFonts w:ascii="Calibri" w:eastAsia="Calibri" w:hAnsi="Calibri" w:cs="Calibri"/>
+          <w:lang w:val="en-ZW"/>
+        </w:rPr>
+        <w:lastRenderedPageBreak/>
+        <w:t>The duration of the pause between DTMF tones will be randomly varied between 30ms and 100ms.</w:t>
+      </w:r>
+    </w:p>
+    <w:p>
+      <w:pPr>
+        <w:pStyle w:val="ListParagraph"/>
+        <w:numPr>
+          <w:ilvl w:val="0"/>
+          <w:numId w:val="1"/>
+        </w:numPr>
+      </w:pPr>
+      <w:r>
+        <w:rPr>
+          <w:rFonts w:ascii="Calibri" w:eastAsia="Calibri" w:hAnsi="Calibri" w:cs="Calibri"/>
+          <w:lang w:val="en-ZW"/>
+        </w:rPr>
+        <w:t>To vary the power of the signal between 0dBm and -27dBm, the amplitude of the signal will be varied from 0.045 (-27dBm) to 1.0 (0dBm).</w:t>
+      </w:r>
+    </w:p>
+    <w:p>
+      <w:pPr>
+        <w:jc w:val="both"/>
+      </w:pPr>
+      <w:r>
+        <w:rPr>
+          <w:rFonts w:ascii="Calibri" w:eastAsia="Calibri" w:hAnsi="Calibri" w:cs="Calibri"/>
+          <w:lang w:val="en-ZW"/>
+        </w:rPr>
+        <w:t>Random duration of pauses and tones will ensure that the frames used in the decoding process do not have the same alignment.</w:t>
+      </w:r>
+    </w:p>
+    <w:p>
+      <w:pPr>
+        <w:pStyle w:val="Heading3"/>
+      </w:pPr>
+      <w:bookmarkStart w:id="6" w:name="_Toc441955803"/>
+      <w:r>
+        <w:rPr>
+          <w:lang w:val="en-ZW"/>
+        </w:rPr>
+        <w:t>Prototyping</w:t>
+      </w:r>
+      <w:bookmarkEnd w:id="6"/>
+    </w:p>
+    <w:p>
+      <w:pPr>
+        <w:jc w:val="both"/>
+      </w:pPr>
+      <w:r>
+        <w:rPr>
+          <w:rFonts w:ascii="Calibri" w:eastAsia="Calibri" w:hAnsi="Calibri" w:cs="Calibri"/>
+          <w:lang w:val="en-ZW"/>
+        </w:rPr>
+        <w:t xml:space="preserve">This was done in MatLab. I decided to use the Goertzel's Algorithm approach because of </w:t>
+      </w:r>
+      <w:r>
+        <w:rPr>
+          <w:rFonts w:ascii="Calibri" w:eastAsia="Calibri" w:hAnsi="Calibri" w:cs="Calibri"/>
+          <w:lang w:val="en-ZW"/>
+        </w:rPr>
+        <w:t>its</w:t>
+      </w:r>
+      <w:r>
+        <w:rPr>
+          <w:rFonts w:ascii="Calibri" w:eastAsia="Calibri" w:hAnsi="Calibri" w:cs="Calibri"/>
+          <w:lang w:val="en-ZW"/>
+        </w:rPr>
+        <w:t xml:space="preserve"> performance advantages over the FFT. After some brain storming with my mentor, I came up with the following outline of the decoder:</w:t>
+      </w:r>
+    </w:p>
+    <w:p>
+      <w:pPr>
+        <w:pStyle w:val="ListParagraph"/>
+        <w:numPr>
+          <w:ilvl w:val="0"/>
+          <w:numId w:val="1"/>
+        </w:numPr>
+        <w:jc w:val="both"/>
+      </w:pPr>
+      <w:r>
+        <w:rPr>
+          <w:rFonts w:ascii="Calibri" w:eastAsia="Calibri" w:hAnsi="Calibri" w:cs="Calibri"/>
+          <w:lang w:val="en-ZW"/>
+        </w:rPr>
+        <w:t>The array of samples will be split into short frames (each frame will be a short period of about 40ms but this duration will be optimized later). Because the Goertzel Algorithm's performance did not depend on a specific bin size (as with the FFT where the bin size has to be a power of 2), I could vary the bin size to make the decoder more accurate. The frames overlap each other by 50% which means more frames are processed, hence decreasing performance, but this will make sure the frames cover the shortest tones properly. The longer these frames were, the better the resolution will be in the frequency spectrum but the poorer it would be in the time domain. An example of how the samples will be divided is shown below.</w:t>
+      </w:r>
+    </w:p>
+    <w:p>
+      <w:pPr>
+        <w:pStyle w:val="ListParagraph"/>
+        <w:jc w:val="center"/>
+      </w:pPr>
+      <w:r>
+        <w:br/>
+      </w:r>
+      <w:r>
+        <w:rPr>
+          <w:noProof/>
+          <w:lang w:eastAsia="en-US"/>
+        </w:rPr>
+        <w:drawing>
+          <wp:inline distT="0" distB="0" distL="0" distR="0" wp14:anchorId="7AFB47DF" wp14:editId="772C6176">
+            <wp:extent cx="5943600" cy="1762125"/>
+            <wp:effectExtent l="0" t="0" r="0" b="0"/>
+            <wp:docPr id="188906924" name="picture"/>
+            <wp:cNvGraphicFramePr>
+              <a:graphicFrameLocks xmlns:a="http://schemas.openxmlformats.org/drawingml/2006/main" noChangeAspect="1"/>
+            </wp:cNvGraphicFramePr>
+            <a:graphic xmlns:a="http://schemas.openxmlformats.org/drawingml/2006/main">
+              <a:graphicData uri="http://schemas.openxmlformats.org/drawingml/2006/picture">
+                <pic:pic xmlns:pic="http://schemas.openxmlformats.org/drawingml/2006/picture">
+                  <pic:nvPicPr>
+                    <pic:cNvPr id="0" name="picture"/>
+                    <pic:cNvPicPr/>
+                  </pic:nvPicPr>
+                  <pic:blipFill>
+                    <a:blip r:embed="rId14" cstate="print">
+                      <a:extLst>
+                        <a:ext uri="{28A0092B-C50C-407E-A947-70E740481C1C}">
+                          <a14:useLocalDpi xmlns:a14="http://schemas.microsoft.com/office/drawing/2010/main" val="0"/>
+                        </a:ext>
+                      </a:extLst>
+                    </a:blip>
+                    <a:stretch>
+                      <a:fillRect/>
+                    </a:stretch>
+                  </pic:blipFill>
+                  <pic:spPr>
+                    <a:xfrm>
+                      <a:off x="0" y="0"/>
+                      <a:ext cx="5943600" cy="1762125"/>
+                    </a:xfrm>
+                    <a:prstGeom prst="rect">
+                      <a:avLst/>
+                    </a:prstGeom>
+                  </pic:spPr>
+                </pic:pic>
+              </a:graphicData>
+            </a:graphic>
+          </wp:inline>
+        </w:drawing>
+      </w:r>
+      <w:r>
+        <w:br/>
+      </w:r>
+      <w:r>
+        <w:rPr>
+          <w:rFonts w:ascii="Calibri" w:eastAsia="Calibri" w:hAnsi="Calibri" w:cs="Calibri"/>
+          <w:i/>
+          <w:iCs/>
+        </w:rPr>
+        <w:t>Illustration 2: An example of how the samples may be split to create frames which can be processed separately.</w:t>
+      </w:r>
+      <w:r>
+        <w:br/>
+      </w:r>
+    </w:p>
+    <w:p>
+      <w:pPr>
+        <w:pStyle w:val="ListParagraph"/>
+        <w:numPr>
+          <w:ilvl w:val="0"/>
+          <w:numId w:val="1"/>
+        </w:numPr>
+        <w:jc w:val="both"/>
+      </w:pPr>
+      <w:r>
+        <w:rPr>
+          <w:rFonts w:ascii="Calibri" w:eastAsia="Calibri" w:hAnsi="Calibri" w:cs="Calibri"/>
+          <w:lang w:val="en-ZW"/>
+        </w:rPr>
+        <w:t xml:space="preserve">The frames will each be transformed using the Goertzel Algorithm to obtain the magnitudes of the 8 DTMF frequencies in the frame. One of the ITU-T recommendations is that the frequencies can have an offset of up to 1.5%. This offset could be accounted for by using 3 or 4 </w:t>
+      </w:r>
+      <w:r>
+        <w:rPr>
+          <w:rFonts w:ascii="Calibri" w:eastAsia="Calibri" w:hAnsi="Calibri" w:cs="Calibri"/>
+          <w:lang w:val="en-ZW"/>
+        </w:rPr>
+        <w:t>frequencies</w:t>
+      </w:r>
+      <w:r>
+        <w:rPr>
+          <w:rFonts w:ascii="Calibri" w:eastAsia="Calibri" w:hAnsi="Calibri" w:cs="Calibri"/>
+          <w:lang w:val="en-ZW"/>
+        </w:rPr>
+        <w:t xml:space="preserve"> for each DTMF frequency when transforming the frames and then summing up these 2 or 3 magnitudes. So instead of passing 8 frequencies into the Goertzel Algorithm, I used about 25 different frequencies. The two illustrations below show how the plots of the magnitudes from a frame in the “tone” region and in the “pause” region</w:t>
+      </w:r>
+      <w:r>
+        <w:rPr>
+          <w:rFonts w:ascii="Calibri" w:eastAsia="Calibri" w:hAnsi="Calibri" w:cs="Calibri"/>
+          <w:lang w:val="en-ZW"/>
+        </w:rPr>
+        <w:t xml:space="preserve">: </w:t>
+      </w:r>
+    </w:p>
+    <w:p>
+      <w:pPr>
+        <w:jc w:val="center"/>
+      </w:pPr>
+      <w:r>
+        <w:lastRenderedPageBreak/>
+        <w:br/>
+      </w:r>
+      <w:r>
+        <w:rPr>
+          <w:noProof/>
+          <w:lang w:eastAsia="en-US"/>
+        </w:rPr>
+        <w:drawing>
+          <wp:inline distT="0" distB="0" distL="0" distR="0" wp14:anchorId="220FE11E" wp14:editId="3EFC7ADB">
+            <wp:extent cx="5424244" cy="3400426"/>
+            <wp:effectExtent l="0" t="0" r="0" b="0"/>
+            <wp:docPr id="665675628" name="picture"/>
+            <wp:cNvGraphicFramePr>
+              <a:graphicFrameLocks xmlns:a="http://schemas.openxmlformats.org/drawingml/2006/main" noChangeAspect="1"/>
+            </wp:cNvGraphicFramePr>
+            <a:graphic xmlns:a="http://schemas.openxmlformats.org/drawingml/2006/main">
+              <a:graphicData uri="http://schemas.openxmlformats.org/drawingml/2006/picture">
+                <pic:pic xmlns:pic="http://schemas.openxmlformats.org/drawingml/2006/picture">
+                  <pic:nvPicPr>
+                    <pic:cNvPr id="0" name="picture"/>
+                    <pic:cNvPicPr/>
+                  </pic:nvPicPr>
+                  <pic:blipFill>
+                    <a:blip r:embed="rId15">
+                      <a:extLst>
+                        <a:ext uri="{28A0092B-C50C-407E-A947-70E740481C1C}">
+                          <a14:useLocalDpi xmlns:a14="http://schemas.microsoft.com/office/drawing/2010/main" val="0"/>
+                        </a:ext>
+                      </a:extLst>
+                    </a:blip>
+                    <a:stretch>
+                      <a:fillRect/>
+                    </a:stretch>
+                  </pic:blipFill>
+                  <pic:spPr>
+                    <a:xfrm>
+                      <a:off x="0" y="0"/>
                       <a:ext cx="5424244" cy="3400426"/>
                     </a:xfrm>
                     <a:prstGeom prst="rect">
@@ -2648,7 +2700,7 @@
       <w:r>
         <w:rPr>
           <w:noProof/>
-          <w:lang w:val="en-ZW" w:eastAsia="en-ZW"/>
+          <w:lang w:eastAsia="en-US"/>
         </w:rPr>
         <w:drawing>
           <wp:inline distT="0" distB="0" distL="0" distR="0" wp14:anchorId="7E44FC35" wp14:editId="2A0AF868">
@@ -2666,7 +2718,7 @@
                     <pic:cNvPicPr/>
                   </pic:nvPicPr>
                   <pic:blipFill>
-                    <a:blip r:embed="rId13">
+                    <a:blip r:embed="rId16">
                       <a:extLst>
                         <a:ext uri="{28A0092B-C50C-407E-A947-70E740481C1C}">
                           <a14:useLocalDpi xmlns:a14="http://schemas.microsoft.com/office/drawing/2010/main" val="0"/>
@@ -2746,7 +2798,7 @@
       <w:r>
         <w:rPr>
           <w:noProof/>
-          <w:lang w:val="en-ZW" w:eastAsia="en-ZW"/>
+          <w:lang w:eastAsia="en-US"/>
         </w:rPr>
         <w:drawing>
           <wp:inline distT="0" distB="0" distL="0" distR="0" wp14:anchorId="78D4A540" wp14:editId="09EFEBAB">
@@ -2764,7 +2816,7 @@
                     <pic:cNvPicPr/>
                   </pic:nvPicPr>
                   <pic:blipFill>
-                    <a:blip r:embed="rId14">
+                    <a:blip r:embed="rId17">
                       <a:extLst>
                         <a:ext uri="{28A0092B-C50C-407E-A947-70E740481C1C}">
                           <a14:useLocalDpi xmlns:a14="http://schemas.microsoft.com/office/drawing/2010/main" val="0"/>
@@ -2827,23 +2879,7 @@
           <w:rFonts w:ascii="Calibri" w:eastAsia="Calibri" w:hAnsi="Calibri" w:cs="Calibri"/>
           <w:lang w:val="en-ZW"/>
         </w:rPr>
-        <w:t xml:space="preserve">After filtering out the frames with the tones, I pass the data into a function which will determine </w:t>
-      </w:r>
-      <w:proofErr w:type="gramStart"/>
-      <w:r>
-        <w:rPr>
-          <w:rFonts w:ascii="Calibri" w:eastAsia="Calibri" w:hAnsi="Calibri" w:cs="Calibri"/>
-          <w:lang w:val="en-ZW"/>
-        </w:rPr>
-        <w:t>the</w:t>
-      </w:r>
-      <w:proofErr w:type="gramEnd"/>
-      <w:r>
-        <w:rPr>
-          <w:rFonts w:ascii="Calibri" w:eastAsia="Calibri" w:hAnsi="Calibri" w:cs="Calibri"/>
-          <w:lang w:val="en-ZW"/>
-        </w:rPr>
-        <w:t xml:space="preserve"> character represented by the frame by looking at the frequencies present in the frame.</w:t>
+        <w:t>After filtering out the frames with the tones, I pass the data into a function which will determine the character represented by the frame by looking at the frequencies present in the frame.</w:t>
       </w:r>
     </w:p>
     <w:p>
@@ -2862,14 +2898,14 @@
       <w:pPr>
         <w:pStyle w:val="Heading3"/>
       </w:pPr>
-      <w:bookmarkStart w:id="8" w:name="_Toc441955804"/>
+      <w:bookmarkStart w:id="7" w:name="_Toc441955804"/>
       <w:r>
         <w:rPr>
           <w:lang w:val="en-ZW"/>
         </w:rPr>
         <w:t>Java Implementation</w:t>
       </w:r>
-      <w:bookmarkEnd w:id="8"/>
+      <w:bookmarkEnd w:id="7"/>
     </w:p>
     <w:p>
       <w:pPr>
@@ -2885,7 +2921,7 @@
       <w:r>
         <w:t xml:space="preserve">. After some research I found a </w:t>
       </w:r>
-      <w:hyperlink r:id="rId15">
+      <w:hyperlink r:id="rId18">
         <w:r>
           <w:rPr>
             <w:rStyle w:val="Hyperlink"/>
@@ -3647,7 +3683,7 @@
       <w:pPr>
         <w:pStyle w:val="Heading1"/>
       </w:pPr>
-      <w:bookmarkStart w:id="9" w:name="_Toc441955805"/>
+      <w:bookmarkStart w:id="8" w:name="_Toc441955805"/>
       <w:r>
         <w:rPr>
           <w:lang w:val="en-ZW"/>
@@ -3655,28 +3691,28 @@
         <w:lastRenderedPageBreak/>
         <w:t>Testing</w:t>
       </w:r>
+      <w:bookmarkEnd w:id="8"/>
+    </w:p>
+    <w:p>
+      <w:pPr>
+        <w:jc w:val="both"/>
+      </w:pPr>
+      <w:r>
+        <w:br/>
+      </w:r>
+      <w:r>
+        <w:t xml:space="preserve">The decoder performed very well using the Goertzel function. It reported the same results as the MatLab code. That is, a success rate of 98% and a hit rate of 99.7% for 40,000 test files. </w:t>
+      </w:r>
+    </w:p>
+    <w:p>
+      <w:pPr>
+        <w:pStyle w:val="Heading2"/>
+      </w:pPr>
+      <w:bookmarkStart w:id="9" w:name="_Toc441955806"/>
+      <w:r>
+        <w:t>Noise and Speech</w:t>
+      </w:r>
       <w:bookmarkEnd w:id="9"/>
-    </w:p>
-    <w:p>
-      <w:pPr>
-        <w:jc w:val="both"/>
-      </w:pPr>
-      <w:r>
-        <w:br/>
-      </w:r>
-      <w:r>
-        <w:t xml:space="preserve">The decoder performed very well using the Goertzel function. It reported the same results as the MatLab code. That is, a success rate of 98% and a hit rate of 99.7% for 40,000 test files. </w:t>
-      </w:r>
-    </w:p>
-    <w:p>
-      <w:pPr>
-        <w:pStyle w:val="Heading2"/>
-      </w:pPr>
-      <w:bookmarkStart w:id="10" w:name="_Toc441955806"/>
-      <w:r>
-        <w:t>Noise and Speech</w:t>
-      </w:r>
-      <w:bookmarkEnd w:id="10"/>
     </w:p>
     <w:p>
       <w:pPr>
@@ -3848,7 +3884,7 @@
       <w:r>
         <w:rPr>
           <w:noProof/>
-          <w:lang w:val="en-ZW" w:eastAsia="en-ZW"/>
+          <w:lang w:eastAsia="en-US"/>
         </w:rPr>
         <w:drawing>
           <wp:inline distT="0" distB="0" distL="0" distR="0" wp14:anchorId="27547F15" wp14:editId="0FE125A8">
@@ -3858,7 +3894,7 @@
             <wp:cNvGraphicFramePr/>
             <a:graphic xmlns:a="http://schemas.openxmlformats.org/drawingml/2006/main">
               <a:graphicData uri="http://schemas.openxmlformats.org/drawingml/2006/chart">
-                <c:chart xmlns:c="http://schemas.openxmlformats.org/drawingml/2006/chart" xmlns:r="http://schemas.openxmlformats.org/officeDocument/2006/relationships" r:id="rId16"/>
+                <c:chart xmlns:c="http://schemas.openxmlformats.org/drawingml/2006/chart" xmlns:r="http://schemas.openxmlformats.org/officeDocument/2006/relationships" r:id="rId19"/>
               </a:graphicData>
             </a:graphic>
           </wp:inline>
@@ -3929,7 +3965,7 @@
       <w:r>
         <w:rPr>
           <w:noProof/>
-          <w:lang w:val="en-ZW" w:eastAsia="en-ZW"/>
+          <w:lang w:eastAsia="en-US"/>
         </w:rPr>
         <w:drawing>
           <wp:inline distT="0" distB="0" distL="0" distR="0" wp14:anchorId="3D9029C1" wp14:editId="6FB5347F">
@@ -3939,7 +3975,7 @@
             <wp:cNvGraphicFramePr/>
             <a:graphic xmlns:a="http://schemas.openxmlformats.org/drawingml/2006/main">
               <a:graphicData uri="http://schemas.openxmlformats.org/drawingml/2006/chart">
-                <c:chart xmlns:c="http://schemas.openxmlformats.org/drawingml/2006/chart" xmlns:r="http://schemas.openxmlformats.org/officeDocument/2006/relationships" r:id="rId17"/>
+                <c:chart xmlns:c="http://schemas.openxmlformats.org/drawingml/2006/chart" xmlns:r="http://schemas.openxmlformats.org/officeDocument/2006/relationships" r:id="rId20"/>
               </a:graphicData>
             </a:graphic>
           </wp:inline>
@@ -3973,11 +4009,11 @@
       <w:pPr>
         <w:pStyle w:val="Heading2"/>
       </w:pPr>
-      <w:bookmarkStart w:id="11" w:name="_Toc441955807"/>
+      <w:bookmarkStart w:id="10" w:name="_Toc441955807"/>
       <w:r>
         <w:t>Goertzel vs FFT</w:t>
       </w:r>
-      <w:bookmarkEnd w:id="11"/>
+      <w:bookmarkEnd w:id="10"/>
     </w:p>
     <w:p>
       <w:pPr>
@@ -4000,7 +4036,7 @@
       <w:r>
         <w:rPr>
           <w:noProof/>
-          <w:lang w:val="en-ZW" w:eastAsia="en-ZW"/>
+          <w:lang w:eastAsia="en-US"/>
         </w:rPr>
         <w:lastRenderedPageBreak/>
         <w:drawing>
@@ -4011,7 +4047,7 @@
             <wp:cNvGraphicFramePr/>
             <a:graphic xmlns:a="http://schemas.openxmlformats.org/drawingml/2006/main">
               <a:graphicData uri="http://schemas.openxmlformats.org/drawingml/2006/chart">
-                <c:chart xmlns:c="http://schemas.openxmlformats.org/drawingml/2006/chart" xmlns:r="http://schemas.openxmlformats.org/officeDocument/2006/relationships" r:id="rId18"/>
+                <c:chart xmlns:c="http://schemas.openxmlformats.org/drawingml/2006/chart" xmlns:r="http://schemas.openxmlformats.org/officeDocument/2006/relationships" r:id="rId21"/>
               </a:graphicData>
             </a:graphic>
           </wp:inline>
@@ -4046,7 +4082,7 @@
       <w:r>
         <w:rPr>
           <w:noProof/>
-          <w:lang w:val="en-ZW" w:eastAsia="en-ZW"/>
+          <w:lang w:eastAsia="en-US"/>
         </w:rPr>
         <w:drawing>
           <wp:inline distT="0" distB="0" distL="0" distR="0" wp14:anchorId="7BF780E6" wp14:editId="7F0054BB">
@@ -4056,7 +4092,7 @@
             <wp:cNvGraphicFramePr/>
             <a:graphic xmlns:a="http://schemas.openxmlformats.org/drawingml/2006/main">
               <a:graphicData uri="http://schemas.openxmlformats.org/drawingml/2006/chart">
-                <c:chart xmlns:c="http://schemas.openxmlformats.org/drawingml/2006/chart" xmlns:r="http://schemas.openxmlformats.org/officeDocument/2006/relationships" r:id="rId19"/>
+                <c:chart xmlns:c="http://schemas.openxmlformats.org/drawingml/2006/chart" xmlns:r="http://schemas.openxmlformats.org/officeDocument/2006/relationships" r:id="rId22"/>
               </a:graphicData>
             </a:graphic>
           </wp:inline>
@@ -4113,7 +4149,7 @@
       <w:r>
         <w:rPr>
           <w:noProof/>
-          <w:lang w:val="en-ZW" w:eastAsia="en-ZW"/>
+          <w:lang w:eastAsia="en-US"/>
         </w:rPr>
         <w:lastRenderedPageBreak/>
         <w:drawing>
@@ -4124,7 +4160,7 @@
             <wp:cNvGraphicFramePr/>
             <a:graphic xmlns:a="http://schemas.openxmlformats.org/drawingml/2006/main">
               <a:graphicData uri="http://schemas.openxmlformats.org/drawingml/2006/chart">
-                <c:chart xmlns:c="http://schemas.openxmlformats.org/drawingml/2006/chart" xmlns:r="http://schemas.openxmlformats.org/officeDocument/2006/relationships" r:id="rId20"/>
+                <c:chart xmlns:c="http://schemas.openxmlformats.org/drawingml/2006/chart" xmlns:r="http://schemas.openxmlformats.org/officeDocument/2006/relationships" r:id="rId23"/>
               </a:graphicData>
             </a:graphic>
           </wp:inline>
@@ -4190,7 +4226,7 @@
           <w:lang w:val="en-ZW"/>
         </w:rPr>
       </w:pPr>
-      <w:bookmarkStart w:id="12" w:name="_Toc441955808"/>
+      <w:bookmarkStart w:id="11" w:name="_Toc441955808"/>
       <w:r>
         <w:rPr>
           <w:lang w:val="en-ZW"/>
@@ -4198,7 +4234,7 @@
         <w:lastRenderedPageBreak/>
         <w:t>Conclusion</w:t>
       </w:r>
-      <w:bookmarkEnd w:id="12"/>
+      <w:bookmarkEnd w:id="11"/>
     </w:p>
     <w:p>
       <w:pPr>
@@ -4219,7 +4255,7 @@
         </w:rPr>
         <w:t xml:space="preserve">The project, together with all the source code is on </w:t>
       </w:r>
-      <w:hyperlink r:id="rId21" w:history="1">
+      <w:hyperlink r:id="rId24" w:history="1">
         <w:proofErr w:type="spellStart"/>
         <w:r>
           <w:rPr>
@@ -4250,7 +4286,7 @@
           <w:lang w:val="en-ZW"/>
         </w:rPr>
       </w:pPr>
-      <w:bookmarkStart w:id="13" w:name="_Toc441955809"/>
+      <w:bookmarkStart w:id="12" w:name="_Toc441955809"/>
       <w:r>
         <w:rPr>
           <w:lang w:val="en-ZW"/>
@@ -4263,7 +4299,7 @@
         </w:rPr>
         <w:t>API Specifications</w:t>
       </w:r>
-      <w:bookmarkEnd w:id="13"/>
+      <w:bookmarkEnd w:id="12"/>
       <w:r>
         <w:rPr>
           <w:lang w:val="en-ZW"/>
@@ -4366,14 +4402,14 @@
           <w:lang w:val="en-ZW"/>
         </w:rPr>
       </w:pPr>
-      <w:bookmarkStart w:id="14" w:name="_Toc441955810"/>
+      <w:bookmarkStart w:id="13" w:name="_Toc441955810"/>
       <w:r>
         <w:rPr>
           <w:lang w:val="en-ZW"/>
         </w:rPr>
         <w:t>Possible Improvements</w:t>
       </w:r>
-      <w:bookmarkEnd w:id="14"/>
+      <w:bookmarkEnd w:id="13"/>
     </w:p>
     <w:p>
       <w:pPr>
@@ -4435,7 +4471,7 @@
       <w:pPr>
         <w:pStyle w:val="Heading1"/>
       </w:pPr>
-      <w:bookmarkStart w:id="15" w:name="_Toc441955811"/>
+      <w:bookmarkStart w:id="14" w:name="_Toc441955811"/>
       <w:r>
         <w:rPr>
           <w:lang w:val="en-ZW"/>
@@ -4443,7 +4479,7 @@
         <w:lastRenderedPageBreak/>
         <w:t>References</w:t>
       </w:r>
-      <w:bookmarkEnd w:id="15"/>
+      <w:bookmarkEnd w:id="14"/>
     </w:p>
     <w:p/>
     <w:p>
@@ -4488,7 +4524,7 @@
         </w:rPr>
         <w:t xml:space="preserve">2) (picture) </w:t>
       </w:r>
-      <w:hyperlink r:id="rId22">
+      <w:hyperlink r:id="rId25">
         <w:r>
           <w:rPr>
             <w:rStyle w:val="Emphasis"/>
@@ -4568,7 +4604,7 @@
         </w:rPr>
         <w:t xml:space="preserve"> 2005. (Massachusetts Institute of Technology: MIT OpenCourseWare), </w:t>
       </w:r>
-      <w:hyperlink r:id="rId23">
+      <w:hyperlink r:id="rId26">
         <w:r>
           <w:rPr>
             <w:rStyle w:val="Emphasis"/>
@@ -4583,7 +4619,7 @@
         </w:rPr>
         <w:t xml:space="preserve"> (Accessed 26 Jan, 2016). License: </w:t>
       </w:r>
-      <w:hyperlink r:id="rId24">
+      <w:hyperlink r:id="rId27">
         <w:proofErr w:type="gramStart"/>
         <w:r>
           <w:rPr>
@@ -4608,7 +4644,7 @@
         </w:rPr>
         <w:t xml:space="preserve">6) Mock, P. (March 21, 1985), </w:t>
       </w:r>
-      <w:hyperlink r:id="rId25">
+      <w:hyperlink r:id="rId28">
         <w:r>
           <w:rPr>
             <w:rStyle w:val="Emphasis"/>
@@ -4639,7 +4675,7 @@
         </w:rPr>
         <w:t xml:space="preserve"> (PDF), EDN, </w:t>
       </w:r>
-      <w:hyperlink r:id="rId26">
+      <w:hyperlink r:id="rId29">
         <w:r>
           <w:rPr>
             <w:rStyle w:val="Emphasis"/>
@@ -4653,7 +4689,7 @@
         </w:rPr>
         <w:t xml:space="preserve"> </w:t>
       </w:r>
-      <w:hyperlink r:id="rId27">
+      <w:hyperlink r:id="rId30">
         <w:r>
           <w:rPr>
             <w:rStyle w:val="Emphasis"/>
@@ -4693,7 +4729,7 @@
         </w:rPr>
         <w:t xml:space="preserve"> J. (June 1996), </w:t>
       </w:r>
-      <w:hyperlink r:id="rId28">
+      <w:hyperlink r:id="rId31">
         <w:r>
           <w:rPr>
             <w:rStyle w:val="Emphasis"/>
@@ -4749,7 +4785,7 @@
         </w:rPr>
         <w:t xml:space="preserve">, C. Sidney (1985-09-01). </w:t>
       </w:r>
-      <w:hyperlink r:id="rId29">
+      <w:hyperlink r:id="rId32">
         <w:r>
           <w:rPr>
             <w:rStyle w:val="Emphasis"/>
@@ -4771,7 +4807,7 @@
         </w:rPr>
         <w:t xml:space="preserve">34 (3): 265–277. </w:t>
       </w:r>
-      <w:hyperlink r:id="rId30">
+      <w:hyperlink r:id="rId33">
         <w:proofErr w:type="spellStart"/>
         <w:proofErr w:type="gramStart"/>
         <w:r>
@@ -4790,7 +4826,7 @@
         </w:rPr>
         <w:t>:</w:t>
       </w:r>
-      <w:hyperlink r:id="rId31">
+      <w:hyperlink r:id="rId34">
         <w:r>
           <w:rPr>
             <w:rStyle w:val="Emphasis"/>
@@ -4804,7 +4840,7 @@
         </w:rPr>
         <w:t xml:space="preserve">. </w:t>
       </w:r>
-      <w:hyperlink r:id="rId32">
+      <w:hyperlink r:id="rId35">
         <w:r>
           <w:rPr>
             <w:rStyle w:val="Emphasis"/>
@@ -4818,7 +4854,7 @@
         </w:rPr>
         <w:t xml:space="preserve"> </w:t>
       </w:r>
-      <w:hyperlink r:id="rId33">
+      <w:hyperlink r:id="rId36">
         <w:r>
           <w:rPr>
             <w:rStyle w:val="Emphasis"/>
@@ -4976,9 +5012,14 @@
         <w:br/>
       </w:r>
     </w:p>
-    <w:bookmarkEnd w:id="0"/>
     <w:p/>
     <w:sectPr>
+      <w:headerReference w:type="even" r:id="rId37"/>
+      <w:headerReference w:type="default" r:id="rId38"/>
+      <w:footerReference w:type="even" r:id="rId39"/>
+      <w:footerReference w:type="default" r:id="rId40"/>
+      <w:headerReference w:type="first" r:id="rId41"/>
+      <w:footerReference w:type="first" r:id="rId42"/>
       <w:pgSz w:w="12240" w:h="15840"/>
       <w:pgMar w:top="1440" w:right="1440" w:bottom="1440" w:left="1440" w:header="720" w:footer="720" w:gutter="0"/>
       <w:pgNumType w:start="0"/>
@@ -4988,6 +5029,418 @@
     </w:sectPr>
   </w:body>
 </w:document>
+</file>
+
+<file path=word/endnotes.xml><?xml version="1.0" encoding="utf-8"?>
+<w:endnotes xmlns:wpc="http://schemas.microsoft.com/office/word/2010/wordprocessingCanvas" xmlns:mc="http://schemas.openxmlformats.org/markup-compatibility/2006" xmlns:o="urn:schemas-microsoft-com:office:office" xmlns:r="http://schemas.openxmlformats.org/officeDocument/2006/relationships" xmlns:m="http://schemas.openxmlformats.org/officeDocument/2006/math" xmlns:v="urn:schemas-microsoft-com:vml" xmlns:wp14="http://schemas.microsoft.com/office/word/2010/wordprocessingDrawing" xmlns:wp="http://schemas.openxmlformats.org/drawingml/2006/wordprocessingDrawing" xmlns:w10="urn:schemas-microsoft-com:office:word" xmlns:w="http://schemas.openxmlformats.org/wordprocessingml/2006/main" xmlns:w14="http://schemas.microsoft.com/office/word/2010/wordml" xmlns:w15="http://schemas.microsoft.com/office/word/2012/wordml" xmlns:wpg="http://schemas.microsoft.com/office/word/2010/wordprocessingGroup" xmlns:wpi="http://schemas.microsoft.com/office/word/2010/wordprocessingInk" xmlns:wne="http://schemas.microsoft.com/office/word/2006/wordml" xmlns:wps="http://schemas.microsoft.com/office/word/2010/wordprocessingShape" mc:Ignorable="w14 w15 wp14">
+  <w:endnote w:type="separator" w:id="-1">
+    <w:p>
+      <w:pPr>
+        <w:spacing w:after="0" w:line="240" w:lineRule="auto"/>
+      </w:pPr>
+      <w:r>
+        <w:separator/>
+      </w:r>
+    </w:p>
+  </w:endnote>
+  <w:endnote w:type="continuationSeparator" w:id="0">
+    <w:p>
+      <w:pPr>
+        <w:spacing w:after="0" w:line="240" w:lineRule="auto"/>
+      </w:pPr>
+      <w:r>
+        <w:continuationSeparator/>
+      </w:r>
+    </w:p>
+  </w:endnote>
+</w:endnotes>
+</file>
+
+<file path=word/footer1.xml><?xml version="1.0" encoding="utf-8"?>
+<w:ftr xmlns:wpc="http://schemas.microsoft.com/office/word/2010/wordprocessingCanvas" xmlns:mc="http://schemas.openxmlformats.org/markup-compatibility/2006" xmlns:o="urn:schemas-microsoft-com:office:office" xmlns:r="http://schemas.openxmlformats.org/officeDocument/2006/relationships" xmlns:m="http://schemas.openxmlformats.org/officeDocument/2006/math" xmlns:v="urn:schemas-microsoft-com:vml" xmlns:wp14="http://schemas.microsoft.com/office/word/2010/wordprocessingDrawing" xmlns:wp="http://schemas.openxmlformats.org/drawingml/2006/wordprocessingDrawing" xmlns:w10="urn:schemas-microsoft-com:office:word" xmlns:w="http://schemas.openxmlformats.org/wordprocessingml/2006/main" xmlns:w14="http://schemas.microsoft.com/office/word/2010/wordml" xmlns:w15="http://schemas.microsoft.com/office/word/2012/wordml" xmlns:wpg="http://schemas.microsoft.com/office/word/2010/wordprocessingGroup" xmlns:wpi="http://schemas.microsoft.com/office/word/2010/wordprocessingInk" xmlns:wne="http://schemas.microsoft.com/office/word/2006/wordml" xmlns:wps="http://schemas.microsoft.com/office/word/2010/wordprocessingShape" mc:Ignorable="w14 w15 wp14">
+  <w:p>
+    <w:pPr>
+      <w:pStyle w:val="Footer"/>
+    </w:pPr>
+  </w:p>
+</w:ftr>
+</file>
+
+<file path=word/footer2.xml><?xml version="1.0" encoding="utf-8"?>
+<w:ftr xmlns:wpc="http://schemas.microsoft.com/office/word/2010/wordprocessingCanvas" xmlns:mc="http://schemas.openxmlformats.org/markup-compatibility/2006" xmlns:o="urn:schemas-microsoft-com:office:office" xmlns:r="http://schemas.openxmlformats.org/officeDocument/2006/relationships" xmlns:m="http://schemas.openxmlformats.org/officeDocument/2006/math" xmlns:v="urn:schemas-microsoft-com:vml" xmlns:wp14="http://schemas.microsoft.com/office/word/2010/wordprocessingDrawing" xmlns:wp="http://schemas.openxmlformats.org/drawingml/2006/wordprocessingDrawing" xmlns:w10="urn:schemas-microsoft-com:office:word" xmlns:w="http://schemas.openxmlformats.org/wordprocessingml/2006/main" xmlns:w14="http://schemas.microsoft.com/office/word/2010/wordml" xmlns:w15="http://schemas.microsoft.com/office/word/2012/wordml" xmlns:wpg="http://schemas.microsoft.com/office/word/2010/wordprocessingGroup" xmlns:wpi="http://schemas.microsoft.com/office/word/2010/wordprocessingInk" xmlns:wne="http://schemas.microsoft.com/office/word/2006/wordml" xmlns:wps="http://schemas.microsoft.com/office/word/2010/wordprocessingShape" mc:Ignorable="w14 w15 wp14">
+  <w:sdt>
+    <w:sdtPr>
+      <w:id w:val="1922761104"/>
+      <w:docPartObj>
+        <w:docPartGallery w:val="Page Numbers (Bottom of Page)"/>
+        <w:docPartUnique/>
+      </w:docPartObj>
+    </w:sdtPr>
+    <w:sdtContent>
+      <w:p>
+        <w:pPr>
+          <w:pStyle w:val="Footer"/>
+        </w:pPr>
+        <w:r>
+          <w:rPr>
+            <w:noProof/>
+            <w:lang w:eastAsia="en-US"/>
+          </w:rPr>
+          <mc:AlternateContent>
+            <mc:Choice Requires="wps">
+              <w:drawing>
+                <wp:anchor distT="0" distB="0" distL="114300" distR="114300" simplePos="0" relativeHeight="251660288" behindDoc="0" locked="0" layoutInCell="1" allowOverlap="1" wp14:anchorId="37D5253E" wp14:editId="71D62C20">
+                  <wp:simplePos x="0" y="0"/>
+                  <wp:positionH relativeFrom="margin">
+                    <wp:align>center</wp:align>
+                  </wp:positionH>
+                  <wp:positionV relativeFrom="bottomMargin">
+                    <wp:align>center</wp:align>
+                  </wp:positionV>
+                  <wp:extent cx="551815" cy="238760"/>
+                  <wp:effectExtent l="19050" t="19050" r="19685" b="18415"/>
+                  <wp:wrapNone/>
+                  <wp:docPr id="6" name="Double Bracket 6"/>
+                  <wp:cNvGraphicFramePr>
+                    <a:graphicFrameLocks xmlns:a="http://schemas.openxmlformats.org/drawingml/2006/main"/>
+                  </wp:cNvGraphicFramePr>
+                  <a:graphic xmlns:a="http://schemas.openxmlformats.org/drawingml/2006/main">
+                    <a:graphicData uri="http://schemas.microsoft.com/office/word/2010/wordprocessingShape">
+                      <wps:wsp>
+                        <wps:cNvSpPr>
+                          <a:spLocks noChangeArrowheads="1"/>
+                        </wps:cNvSpPr>
+                        <wps:spPr bwMode="auto">
+                          <a:xfrm>
+                            <a:off x="0" y="0"/>
+                            <a:ext cx="551815" cy="238760"/>
+                          </a:xfrm>
+                          <a:prstGeom prst="bracketPair">
+                            <a:avLst>
+                              <a:gd name="adj" fmla="val 16667"/>
+                            </a:avLst>
+                          </a:prstGeom>
+                          <a:solidFill>
+                            <a:srgbClr val="FFFFFF"/>
+                          </a:solidFill>
+                          <a:ln w="28575">
+                            <a:solidFill>
+                              <a:srgbClr val="808080"/>
+                            </a:solidFill>
+                            <a:round/>
+                            <a:headEnd/>
+                            <a:tailEnd/>
+                          </a:ln>
+                        </wps:spPr>
+                        <wps:txbx>
+                          <w:txbxContent>
+                            <w:p>
+                              <w:pPr>
+                                <w:jc w:val="center"/>
+                              </w:pPr>
+                              <w:r>
+                                <w:fldChar w:fldCharType="begin"/>
+                              </w:r>
+                              <w:r>
+                                <w:instrText xml:space="preserve"> PAGE    \* MERGEFORMAT </w:instrText>
+                              </w:r>
+                              <w:r>
+                                <w:fldChar w:fldCharType="separate"/>
+                              </w:r>
+                              <w:r>
+                                <w:rPr>
+                                  <w:noProof/>
+                                </w:rPr>
+                                <w:t>3</w:t>
+                              </w:r>
+                              <w:r>
+                                <w:rPr>
+                                  <w:noProof/>
+                                </w:rPr>
+                                <w:fldChar w:fldCharType="end"/>
+                              </w:r>
+                            </w:p>
+                          </w:txbxContent>
+                        </wps:txbx>
+                        <wps:bodyPr rot="0" vert="horz" wrap="square" lIns="91440" tIns="0" rIns="91440" bIns="0" anchor="t" anchorCtr="0" upright="1">
+                          <a:noAutofit/>
+                        </wps:bodyPr>
+                      </wps:wsp>
+                    </a:graphicData>
+                  </a:graphic>
+                  <wp14:sizeRelH relativeFrom="margin">
+                    <wp14:pctWidth>10000</wp14:pctWidth>
+                  </wp14:sizeRelH>
+                  <wp14:sizeRelV relativeFrom="bottomMargin">
+                    <wp14:pctHeight>0</wp14:pctHeight>
+                  </wp14:sizeRelV>
+                </wp:anchor>
+              </w:drawing>
+            </mc:Choice>
+            <mc:Fallback>
+              <w:pict>
+                <v:shapetype w14:anchorId="37D5253E" id="_x0000_t185" coordsize="21600,21600" o:spt="185" adj="3600" path="m@0,nfqx0@0l0@2qy@0,21600em@1,nfqx21600@0l21600@2qy@1,21600em@0,nsqx0@0l0@2qy@0,21600l@1,21600qx21600@2l21600@0qy@1,xe" filled="f">
+                  <v:formulas>
+                    <v:f eqn="val #0"/>
+                    <v:f eqn="sum width 0 #0"/>
+                    <v:f eqn="sum height 0 #0"/>
+                    <v:f eqn="prod @0 2929 10000"/>
+                    <v:f eqn="sum width 0 @3"/>
+                    <v:f eqn="sum height 0 @3"/>
+                    <v:f eqn="val width"/>
+                    <v:f eqn="val height"/>
+                    <v:f eqn="prod width 1 2"/>
+                    <v:f eqn="prod height 1 2"/>
+                  </v:formulas>
+                  <v:path o:extrusionok="f" gradientshapeok="t" limo="10800,10800" o:connecttype="custom" o:connectlocs="@8,0;0,@9;@8,@7;@6,@9" textboxrect="@3,@3,@4,@5"/>
+                  <v:handles>
+                    <v:h position="#0,topLeft" switch="" xrange="0,10800"/>
+                  </v:handles>
+                </v:shapetype>
+                <v:shape id="Double Bracket 6" o:spid="_x0000_s1027" type="#_x0000_t185" style="position:absolute;margin-left:0;margin-top:0;width:43.45pt;height:18.8pt;z-index:251660288;visibility:visible;mso-wrap-style:square;mso-width-percent:100;mso-height-percent:0;mso-wrap-distance-left:9pt;mso-wrap-distance-top:0;mso-wrap-distance-right:9pt;mso-wrap-distance-bottom:0;mso-position-horizontal:center;mso-position-horizontal-relative:margin;mso-position-vertical:center;mso-position-vertical-relative:bottom-margin-area;mso-width-percent:100;mso-height-percent:0;mso-width-relative:margin;mso-height-relative:bottom-margin-area;v-text-anchor:top" o:gfxdata="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" filled="t" strokecolor="gray" strokeweight="2.25pt">
+                  <v:textbox inset=",0,,0">
+                    <w:txbxContent>
+                      <w:p>
+                        <w:pPr>
+                          <w:jc w:val="center"/>
+                        </w:pPr>
+                        <w:r>
+                          <w:fldChar w:fldCharType="begin"/>
+                        </w:r>
+                        <w:r>
+                          <w:instrText xml:space="preserve"> PAGE    \* MERGEFORMAT </w:instrText>
+                        </w:r>
+                        <w:r>
+                          <w:fldChar w:fldCharType="separate"/>
+                        </w:r>
+                        <w:r>
+                          <w:rPr>
+                            <w:noProof/>
+                          </w:rPr>
+                          <w:t>3</w:t>
+                        </w:r>
+                        <w:r>
+                          <w:rPr>
+                            <w:noProof/>
+                          </w:rPr>
+                          <w:fldChar w:fldCharType="end"/>
+                        </w:r>
+                      </w:p>
+                    </w:txbxContent>
+                  </v:textbox>
+                  <w10:wrap anchorx="margin" anchory="margin"/>
+                </v:shape>
+              </w:pict>
+            </mc:Fallback>
+          </mc:AlternateContent>
+        </w:r>
+        <w:r>
+          <w:rPr>
+            <w:noProof/>
+            <w:lang w:eastAsia="en-US"/>
+          </w:rPr>
+          <mc:AlternateContent>
+            <mc:Choice Requires="wps">
+              <w:drawing>
+                <wp:anchor distT="0" distB="0" distL="114300" distR="114300" simplePos="0" relativeHeight="251659264" behindDoc="0" locked="0" layoutInCell="1" allowOverlap="1" wp14:anchorId="07029FC8" wp14:editId="0E410559">
+                  <wp:simplePos x="0" y="0"/>
+                  <wp:positionH relativeFrom="margin">
+                    <wp:align>center</wp:align>
+                  </wp:positionH>
+                  <wp:positionV relativeFrom="bottomMargin">
+                    <wp:align>center</wp:align>
+                  </wp:positionV>
+                  <wp:extent cx="5518150" cy="0"/>
+                  <wp:effectExtent l="9525" t="9525" r="6350" b="9525"/>
+                  <wp:wrapNone/>
+                  <wp:docPr id="3" name="Straight Arrow Connector 3"/>
+                  <wp:cNvGraphicFramePr>
+                    <a:graphicFrameLocks xmlns:a="http://schemas.openxmlformats.org/drawingml/2006/main"/>
+                  </wp:cNvGraphicFramePr>
+                  <a:graphic xmlns:a="http://schemas.openxmlformats.org/drawingml/2006/main">
+                    <a:graphicData uri="http://schemas.microsoft.com/office/word/2010/wordprocessingShape">
+                      <wps:wsp>
+                        <wps:cNvCnPr>
+                          <a:cxnSpLocks noChangeShapeType="1"/>
+                        </wps:cNvCnPr>
+                        <wps:spPr bwMode="auto">
+                          <a:xfrm>
+                            <a:off x="0" y="0"/>
+                            <a:ext cx="5518150" cy="0"/>
+                          </a:xfrm>
+                          <a:prstGeom prst="straightConnector1">
+                            <a:avLst/>
+                          </a:prstGeom>
+                          <a:noFill/>
+                          <a:ln w="12700">
+                            <a:solidFill>
+                              <a:srgbClr val="808080"/>
+                            </a:solidFill>
+                            <a:round/>
+                            <a:headEnd/>
+                            <a:tailEnd/>
+                          </a:ln>
+                          <a:extLst>
+                            <a:ext uri="{909E8E84-426E-40DD-AFC4-6F175D3DCCD1}">
+                              <a14:hiddenFill xmlns:a14="http://schemas.microsoft.com/office/drawing/2010/main">
+                                <a:noFill/>
+                              </a14:hiddenFill>
+                            </a:ext>
+                          </a:extLst>
+                        </wps:spPr>
+                        <wps:bodyPr/>
+                      </wps:wsp>
+                    </a:graphicData>
+                  </a:graphic>
+                  <wp14:sizeRelH relativeFrom="page">
+                    <wp14:pctWidth>0</wp14:pctWidth>
+                  </wp14:sizeRelH>
+                  <wp14:sizeRelV relativeFrom="bottomMargin">
+                    <wp14:pctHeight>0</wp14:pctHeight>
+                  </wp14:sizeRelV>
+                </wp:anchor>
+              </w:drawing>
+            </mc:Choice>
+            <mc:Fallback>
+              <w:pict>
+                <v:shapetype w14:anchorId="374BA921" id="_x0000_t32" coordsize="21600,21600" o:spt="32" o:oned="t" path="m,l21600,21600e" filled="f">
+                  <v:path arrowok="t" fillok="f" o:connecttype="none"/>
+                  <o:lock v:ext="edit" shapetype="t"/>
+                </v:shapetype>
+                <v:shape id="Straight Arrow Connector 3" o:spid="_x0000_s1026" type="#_x0000_t32" style="position:absolute;margin-left:0;margin-top:0;width:434.5pt;height:0;z-index:251659264;visibility:visible;mso-wrap-style:square;mso-width-percent:0;mso-height-percent:0;mso-wrap-distance-left:9pt;mso-wrap-distance-top:0;mso-wrap-distance-right:9pt;mso-wrap-distance-bottom:0;mso-position-horizontal:center;mso-position-horizontal-relative:margin;mso-position-vertical:center;mso-position-vertical-relative:bottom-margin-area;mso-width-percent:0;mso-height-percent:0;mso-width-relative:page;mso-height-relative:bottom-margin-area" o:gfxdata="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" strokecolor="gray" strokeweight="1pt">
+                  <w10:wrap anchorx="margin" anchory="margin"/>
+                </v:shape>
+              </w:pict>
+            </mc:Fallback>
+          </mc:AlternateContent>
+        </w:r>
+      </w:p>
+    </w:sdtContent>
+  </w:sdt>
+</w:ftr>
+</file>
+
+<file path=word/footer3.xml><?xml version="1.0" encoding="utf-8"?>
+<w:ftr xmlns:wpc="http://schemas.microsoft.com/office/word/2010/wordprocessingCanvas" xmlns:mc="http://schemas.openxmlformats.org/markup-compatibility/2006" xmlns:o="urn:schemas-microsoft-com:office:office" xmlns:r="http://schemas.openxmlformats.org/officeDocument/2006/relationships" xmlns:m="http://schemas.openxmlformats.org/officeDocument/2006/math" xmlns:v="urn:schemas-microsoft-com:vml" xmlns:wp14="http://schemas.microsoft.com/office/word/2010/wordprocessingDrawing" xmlns:wp="http://schemas.openxmlformats.org/drawingml/2006/wordprocessingDrawing" xmlns:w10="urn:schemas-microsoft-com:office:word" xmlns:w="http://schemas.openxmlformats.org/wordprocessingml/2006/main" xmlns:w14="http://schemas.microsoft.com/office/word/2010/wordml" xmlns:w15="http://schemas.microsoft.com/office/word/2012/wordml" xmlns:wpg="http://schemas.microsoft.com/office/word/2010/wordprocessingGroup" xmlns:wpi="http://schemas.microsoft.com/office/word/2010/wordprocessingInk" xmlns:wne="http://schemas.microsoft.com/office/word/2006/wordml" xmlns:wps="http://schemas.microsoft.com/office/word/2010/wordprocessingShape" mc:Ignorable="w14 w15 wp14">
+  <w:p>
+    <w:pPr>
+      <w:pStyle w:val="Footer"/>
+    </w:pPr>
+  </w:p>
+</w:ftr>
+</file>
+
+<file path=word/footnotes.xml><?xml version="1.0" encoding="utf-8"?>
+<w:footnotes xmlns:wpc="http://schemas.microsoft.com/office/word/2010/wordprocessingCanvas" xmlns:mc="http://schemas.openxmlformats.org/markup-compatibility/2006" xmlns:o="urn:schemas-microsoft-com:office:office" xmlns:r="http://schemas.openxmlformats.org/officeDocument/2006/relationships" xmlns:m="http://schemas.openxmlformats.org/officeDocument/2006/math" xmlns:v="urn:schemas-microsoft-com:vml" xmlns:wp14="http://schemas.microsoft.com/office/word/2010/wordprocessingDrawing" xmlns:wp="http://schemas.openxmlformats.org/drawingml/2006/wordprocessingDrawing" xmlns:w10="urn:schemas-microsoft-com:office:word" xmlns:w="http://schemas.openxmlformats.org/wordprocessingml/2006/main" xmlns:w14="http://schemas.microsoft.com/office/word/2010/wordml" xmlns:w15="http://schemas.microsoft.com/office/word/2012/wordml" xmlns:wpg="http://schemas.microsoft.com/office/word/2010/wordprocessingGroup" xmlns:wpi="http://schemas.microsoft.com/office/word/2010/wordprocessingInk" xmlns:wne="http://schemas.microsoft.com/office/word/2006/wordml" xmlns:wps="http://schemas.microsoft.com/office/word/2010/wordprocessingShape" mc:Ignorable="w14 w15 wp14">
+  <w:footnote w:type="separator" w:id="-1">
+    <w:p>
+      <w:pPr>
+        <w:spacing w:after="0" w:line="240" w:lineRule="auto"/>
+      </w:pPr>
+      <w:r>
+        <w:separator/>
+      </w:r>
+    </w:p>
+  </w:footnote>
+  <w:footnote w:type="continuationSeparator" w:id="0">
+    <w:p>
+      <w:pPr>
+        <w:spacing w:after="0" w:line="240" w:lineRule="auto"/>
+      </w:pPr>
+      <w:r>
+        <w:continuationSeparator/>
+      </w:r>
+    </w:p>
+  </w:footnote>
+</w:footnotes>
+</file>
+
+<file path=word/header1.xml><?xml version="1.0" encoding="utf-8"?>
+<w:hdr xmlns:wpc="http://schemas.microsoft.com/office/word/2010/wordprocessingCanvas" xmlns:mc="http://schemas.openxmlformats.org/markup-compatibility/2006" xmlns:o="urn:schemas-microsoft-com:office:office" xmlns:r="http://schemas.openxmlformats.org/officeDocument/2006/relationships" xmlns:m="http://schemas.openxmlformats.org/officeDocument/2006/math" xmlns:v="urn:schemas-microsoft-com:vml" xmlns:wp14="http://schemas.microsoft.com/office/word/2010/wordprocessingDrawing" xmlns:wp="http://schemas.openxmlformats.org/drawingml/2006/wordprocessingDrawing" xmlns:w10="urn:schemas-microsoft-com:office:word" xmlns:w="http://schemas.openxmlformats.org/wordprocessingml/2006/main" xmlns:w14="http://schemas.microsoft.com/office/word/2010/wordml" xmlns:w15="http://schemas.microsoft.com/office/word/2012/wordml" xmlns:wpg="http://schemas.microsoft.com/office/word/2010/wordprocessingGroup" xmlns:wpi="http://schemas.microsoft.com/office/word/2010/wordprocessingInk" xmlns:wne="http://schemas.microsoft.com/office/word/2006/wordml" xmlns:wps="http://schemas.microsoft.com/office/word/2010/wordprocessingShape" mc:Ignorable="w14 w15 wp14">
+  <w:p>
+    <w:pPr>
+      <w:pStyle w:val="Header"/>
+    </w:pPr>
+  </w:p>
+</w:hdr>
+</file>
+
+<file path=word/header2.xml><?xml version="1.0" encoding="utf-8"?>
+<w:hdr xmlns:wpc="http://schemas.microsoft.com/office/word/2010/wordprocessingCanvas" xmlns:mc="http://schemas.openxmlformats.org/markup-compatibility/2006" xmlns:o="urn:schemas-microsoft-com:office:office" xmlns:r="http://schemas.openxmlformats.org/officeDocument/2006/relationships" xmlns:m="http://schemas.openxmlformats.org/officeDocument/2006/math" xmlns:v="urn:schemas-microsoft-com:vml" xmlns:wp14="http://schemas.microsoft.com/office/word/2010/wordprocessingDrawing" xmlns:wp="http://schemas.openxmlformats.org/drawingml/2006/wordprocessingDrawing" xmlns:w10="urn:schemas-microsoft-com:office:word" xmlns:w="http://schemas.openxmlformats.org/wordprocessingml/2006/main" xmlns:w14="http://schemas.microsoft.com/office/word/2010/wordml" xmlns:w15="http://schemas.microsoft.com/office/word/2012/wordml" xmlns:wpg="http://schemas.microsoft.com/office/word/2010/wordprocessingGroup" xmlns:wpi="http://schemas.microsoft.com/office/word/2010/wordprocessingInk" xmlns:wne="http://schemas.microsoft.com/office/word/2006/wordml" xmlns:wps="http://schemas.microsoft.com/office/word/2010/wordprocessingShape" mc:Ignorable="w14 w15 wp14">
+  <w:p>
+    <w:pPr>
+      <w:pStyle w:val="Header"/>
+      <w:rPr>
+        <w:i/>
+        <w:color w:val="595959" w:themeColor="text1" w:themeTint="A6"/>
+      </w:rPr>
+    </w:pPr>
+    <w:r>
+      <w:rPr>
+        <w:i/>
+        <w:color w:val="595959" w:themeColor="text1" w:themeTint="A6"/>
+      </w:rPr>
+      <w:t xml:space="preserve">DTMF-Decoder </w:t>
+    </w:r>
+    <w:hyperlink r:id="rId1" w:history="1">
+      <w:r>
+        <w:rPr>
+          <w:rStyle w:val="Hyperlink"/>
+          <w:i/>
+          <w:color w:val="595959" w:themeColor="text1" w:themeTint="A6"/>
+        </w:rPr>
+        <w:t>http://tino</w:t>
+      </w:r>
+      <w:r>
+        <w:rPr>
+          <w:rStyle w:val="Hyperlink"/>
+          <w:i/>
+          <w:color w:val="595959" w:themeColor="text1" w:themeTint="A6"/>
+        </w:rPr>
+        <w:t>1</w:t>
+      </w:r>
+      <w:r>
+        <w:rPr>
+          <w:rStyle w:val="Hyperlink"/>
+          <w:i/>
+          <w:color w:val="595959" w:themeColor="text1" w:themeTint="A6"/>
+        </w:rPr>
+        <w:t>b2be.github.io/DTMF-Decoder</w:t>
+      </w:r>
+    </w:hyperlink>
+    <w:r>
+      <w:rPr>
+        <w:color w:val="595959" w:themeColor="text1" w:themeTint="A6"/>
+      </w:rPr>
+      <w:t xml:space="preserve"> </w:t>
+    </w:r>
+    <w:bookmarkStart w:id="15" w:name="_GoBack"/>
+    <w:bookmarkEnd w:id="15"/>
+    <w:r>
+      <w:rPr>
+        <w:color w:val="595959" w:themeColor="text1" w:themeTint="A6"/>
+      </w:rPr>
+      <w:tab/>
+    </w:r>
+    <w:r>
+      <w:rPr>
+        <w:i/>
+        <w:color w:val="595959" w:themeColor="text1" w:themeTint="A6"/>
+      </w:rPr>
+      <w:t>Tinotenda Chemvura</w:t>
+    </w:r>
+  </w:p>
+</w:hdr>
+</file>
+
+<file path=word/header3.xml><?xml version="1.0" encoding="utf-8"?>
+<w:hdr xmlns:wpc="http://schemas.microsoft.com/office/word/2010/wordprocessingCanvas" xmlns:mc="http://schemas.openxmlformats.org/markup-compatibility/2006" xmlns:o="urn:schemas-microsoft-com:office:office" xmlns:r="http://schemas.openxmlformats.org/officeDocument/2006/relationships" xmlns:m="http://schemas.openxmlformats.org/officeDocument/2006/math" xmlns:v="urn:schemas-microsoft-com:vml" xmlns:wp14="http://schemas.microsoft.com/office/word/2010/wordprocessingDrawing" xmlns:wp="http://schemas.openxmlformats.org/drawingml/2006/wordprocessingDrawing" xmlns:w10="urn:schemas-microsoft-com:office:word" xmlns:w="http://schemas.openxmlformats.org/wordprocessingml/2006/main" xmlns:w14="http://schemas.microsoft.com/office/word/2010/wordml" xmlns:w15="http://schemas.microsoft.com/office/word/2012/wordml" xmlns:wpg="http://schemas.microsoft.com/office/word/2010/wordprocessingGroup" xmlns:wpi="http://schemas.microsoft.com/office/word/2010/wordprocessingInk" xmlns:wne="http://schemas.microsoft.com/office/word/2006/wordml" xmlns:wps="http://schemas.microsoft.com/office/word/2010/wordprocessingShape" mc:Ignorable="w14 w15 wp14">
+  <w:p>
+    <w:pPr>
+      <w:pStyle w:val="Header"/>
+    </w:pPr>
+  </w:p>
+</w:hdr>
 </file>
 
 <file path=word/numbering.xml><?xml version="1.0" encoding="utf-8"?>
@@ -6351,6 +6804,62 @@
       <w:lang w:eastAsia="en-US"/>
     </w:rPr>
   </w:style>
+  <w:style w:type="paragraph" w:styleId="Header">
+    <w:name w:val="header"/>
+    <w:basedOn w:val="Normal"/>
+    <w:link w:val="HeaderChar"/>
+    <w:uiPriority w:val="99"/>
+    <w:unhideWhenUsed/>
+    <w:rsid w:val="00661D1D"/>
+    <w:pPr>
+      <w:tabs>
+        <w:tab w:val="center" w:pos="4680"/>
+        <w:tab w:val="right" w:pos="9360"/>
+      </w:tabs>
+      <w:spacing w:after="0" w:line="240" w:lineRule="auto"/>
+    </w:pPr>
+  </w:style>
+  <w:style w:type="character" w:customStyle="1" w:styleId="HeaderChar">
+    <w:name w:val="Header Char"/>
+    <w:basedOn w:val="DefaultParagraphFont"/>
+    <w:link w:val="Header"/>
+    <w:uiPriority w:val="99"/>
+    <w:rsid w:val="00661D1D"/>
+  </w:style>
+  <w:style w:type="paragraph" w:styleId="Footer">
+    <w:name w:val="footer"/>
+    <w:basedOn w:val="Normal"/>
+    <w:link w:val="FooterChar"/>
+    <w:uiPriority w:val="99"/>
+    <w:unhideWhenUsed/>
+    <w:rsid w:val="00661D1D"/>
+    <w:pPr>
+      <w:tabs>
+        <w:tab w:val="center" w:pos="4680"/>
+        <w:tab w:val="right" w:pos="9360"/>
+      </w:tabs>
+      <w:spacing w:after="0" w:line="240" w:lineRule="auto"/>
+    </w:pPr>
+  </w:style>
+  <w:style w:type="character" w:customStyle="1" w:styleId="FooterChar">
+    <w:name w:val="Footer Char"/>
+    <w:basedOn w:val="DefaultParagraphFont"/>
+    <w:link w:val="Footer"/>
+    <w:uiPriority w:val="99"/>
+    <w:rsid w:val="00661D1D"/>
+  </w:style>
+  <w:style w:type="character" w:styleId="FollowedHyperlink">
+    <w:name w:val="FollowedHyperlink"/>
+    <w:basedOn w:val="DefaultParagraphFont"/>
+    <w:uiPriority w:val="99"/>
+    <w:semiHidden/>
+    <w:unhideWhenUsed/>
+    <w:rsid w:val="00661D1D"/>
+    <w:rPr>
+      <w:color w:val="800080" w:themeColor="followedHyperlink"/>
+      <w:u w:val="single"/>
+    </w:rPr>
+  </w:style>
 </w:styles>
 </file>
 
@@ -6585,11 +7094,11 @@
           <c:showBubbleSize val="0"/>
         </c:dLbls>
         <c:smooth val="0"/>
-        <c:axId val="-426665040"/>
-        <c:axId val="-426666128"/>
+        <c:axId val="-2024756016"/>
+        <c:axId val="-2024763088"/>
       </c:lineChart>
       <c:valAx>
-        <c:axId val="-426666128"/>
+        <c:axId val="-2024763088"/>
         <c:scaling>
           <c:orientation val="minMax"/>
         </c:scaling>
@@ -6643,12 +7152,12 @@
             <a:endParaRPr lang="en-US"/>
           </a:p>
         </c:txPr>
-        <c:crossAx val="-426665040"/>
+        <c:crossAx val="-2024756016"/>
         <c:crossesAt val="0"/>
         <c:crossBetween val="between"/>
       </c:valAx>
       <c:catAx>
-        <c:axId val="-426665040"/>
+        <c:axId val="-2024756016"/>
         <c:scaling>
           <c:orientation val="minMax"/>
         </c:scaling>
@@ -6692,7 +7201,7 @@
             <a:endParaRPr lang="en-US"/>
           </a:p>
         </c:txPr>
-        <c:crossAx val="-426666128"/>
+        <c:crossAx val="-2024763088"/>
         <c:crossesAt val="0"/>
         <c:auto val="1"/>
         <c:lblAlgn val="ctr"/>
@@ -6927,11 +7436,11 @@
           <c:showBubbleSize val="0"/>
         </c:dLbls>
         <c:smooth val="0"/>
-        <c:axId val="-270303552"/>
-        <c:axId val="-427874256"/>
+        <c:axId val="-2024764176"/>
+        <c:axId val="-2024757104"/>
       </c:lineChart>
       <c:valAx>
-        <c:axId val="-427874256"/>
+        <c:axId val="-2024757104"/>
         <c:scaling>
           <c:orientation val="minMax"/>
         </c:scaling>
@@ -6985,12 +7494,12 @@
             <a:endParaRPr lang="en-US"/>
           </a:p>
         </c:txPr>
-        <c:crossAx val="-270303552"/>
+        <c:crossAx val="-2024764176"/>
         <c:crossesAt val="0"/>
         <c:crossBetween val="between"/>
       </c:valAx>
       <c:catAx>
-        <c:axId val="-270303552"/>
+        <c:axId val="-2024764176"/>
         <c:scaling>
           <c:orientation val="minMax"/>
         </c:scaling>
@@ -7035,7 +7544,7 @@
             <a:endParaRPr lang="en-US"/>
           </a:p>
         </c:txPr>
-        <c:crossAx val="-427874256"/>
+        <c:crossAx val="-2024757104"/>
         <c:crossesAt val="0"/>
         <c:auto val="1"/>
         <c:lblAlgn val="ctr"/>
@@ -7318,11 +7827,11 @@
           <c:showBubbleSize val="0"/>
         </c:dLbls>
         <c:smooth val="0"/>
-        <c:axId val="-274963136"/>
-        <c:axId val="-274964768"/>
+        <c:axId val="-2026366336"/>
+        <c:axId val="-2024760912"/>
       </c:lineChart>
       <c:valAx>
-        <c:axId val="-274964768"/>
+        <c:axId val="-2024760912"/>
         <c:scaling>
           <c:orientation val="minMax"/>
         </c:scaling>
@@ -7376,12 +7885,12 @@
             <a:endParaRPr lang="en-US"/>
           </a:p>
         </c:txPr>
-        <c:crossAx val="-274963136"/>
+        <c:crossAx val="-2026366336"/>
         <c:crossesAt val="0"/>
         <c:crossBetween val="between"/>
       </c:valAx>
       <c:catAx>
-        <c:axId val="-274963136"/>
+        <c:axId val="-2026366336"/>
         <c:scaling>
           <c:orientation val="minMax"/>
         </c:scaling>
@@ -7425,7 +7934,7 @@
             <a:endParaRPr lang="en-US"/>
           </a:p>
         </c:txPr>
-        <c:crossAx val="-274964768"/>
+        <c:crossAx val="-2024760912"/>
         <c:crossesAt val="0"/>
         <c:auto val="1"/>
         <c:lblAlgn val="ctr"/>
@@ -7716,11 +8225,11 @@
           <c:showBubbleSize val="0"/>
         </c:dLbls>
         <c:smooth val="0"/>
-        <c:axId val="-274968576"/>
-        <c:axId val="-274969664"/>
+        <c:axId val="-2026365792"/>
+        <c:axId val="-2026367424"/>
       </c:lineChart>
       <c:valAx>
-        <c:axId val="-274969664"/>
+        <c:axId val="-2026367424"/>
         <c:scaling>
           <c:orientation val="minMax"/>
         </c:scaling>
@@ -7774,12 +8283,12 @@
             <a:endParaRPr lang="en-US"/>
           </a:p>
         </c:txPr>
-        <c:crossAx val="-274968576"/>
+        <c:crossAx val="-2026365792"/>
         <c:crossesAt val="0"/>
         <c:crossBetween val="between"/>
       </c:valAx>
       <c:catAx>
-        <c:axId val="-274968576"/>
+        <c:axId val="-2026365792"/>
         <c:scaling>
           <c:orientation val="minMax"/>
         </c:scaling>
@@ -7823,7 +8332,7 @@
             <a:endParaRPr lang="en-US"/>
           </a:p>
         </c:txPr>
-        <c:crossAx val="-274969664"/>
+        <c:crossAx val="-2026367424"/>
         <c:crossesAt val="0"/>
         <c:auto val="1"/>
         <c:lblAlgn val="ctr"/>
@@ -8135,11 +8644,11 @@
           <c:showBubbleSize val="0"/>
         </c:dLbls>
         <c:smooth val="0"/>
-        <c:axId val="-274966944"/>
-        <c:axId val="-274963680"/>
+        <c:axId val="-2026360896"/>
+        <c:axId val="-2026356000"/>
       </c:lineChart>
       <c:valAx>
-        <c:axId val="-274963680"/>
+        <c:axId val="-2026356000"/>
         <c:scaling>
           <c:orientation val="minMax"/>
         </c:scaling>
@@ -8193,12 +8702,12 @@
             <a:endParaRPr lang="en-US"/>
           </a:p>
         </c:txPr>
-        <c:crossAx val="-274966944"/>
+        <c:crossAx val="-2026360896"/>
         <c:crossesAt val="0"/>
         <c:crossBetween val="between"/>
       </c:valAx>
       <c:catAx>
-        <c:axId val="-274966944"/>
+        <c:axId val="-2026360896"/>
         <c:scaling>
           <c:orientation val="minMax"/>
         </c:scaling>
@@ -8243,7 +8752,7 @@
             <a:endParaRPr lang="en-US"/>
           </a:p>
         </c:txPr>
-        <c:crossAx val="-274963680"/>
+        <c:crossAx val="-2026356000"/>
         <c:crossesAt val="0"/>
         <c:auto val="1"/>
         <c:lblAlgn val="ctr"/>
@@ -8387,7 +8896,7 @@
     <w:charset w:val="00"/>
     <w:family w:val="modern"/>
     <w:pitch w:val="fixed"/>
-    <w:sig w:usb0="E0002AFF" w:usb1="C0007843" w:usb2="00000009" w:usb3="00000000" w:csb0="000001FF" w:csb1="00000000"/>
+    <w:sig w:usb0="E0002EFF" w:usb1="C0007843" w:usb2="00000009" w:usb3="00000000" w:csb0="000001FF" w:csb1="00000000"/>
   </w:font>
   <w:font w:name="Wingdings">
     <w:panose1 w:val="05000000000000000000"/>
@@ -8416,7 +8925,7 @@
     <w:charset w:val="00"/>
     <w:family w:val="swiss"/>
     <w:pitch w:val="variable"/>
-    <w:sig w:usb0="E0002AFF" w:usb1="C0007843" w:usb2="00000009" w:usb3="00000000" w:csb0="000001FF" w:csb1="00000000"/>
+    <w:sig w:usb0="E0002EFF" w:usb1="C0007843" w:usb2="00000009" w:usb3="00000000" w:csb0="000001FF" w:csb1="00000000"/>
   </w:font>
   <w:font w:name="Cambria">
     <w:panose1 w:val="02040503050406030204"/>
@@ -8430,7 +8939,7 @@
     <w:charset w:val="00"/>
     <w:family w:val="modern"/>
     <w:pitch w:val="fixed"/>
-    <w:sig w:usb0="E10002FF" w:usb1="4000FCFF" w:usb2="00000009" w:usb3="00000000" w:csb0="0000019F" w:csb1="00000000"/>
+    <w:sig w:usb0="E00002FF" w:usb1="0000FCFF" w:usb2="00000001" w:usb3="00000000" w:csb0="0000019F" w:csb1="00000000"/>
   </w:font>
   <w:font w:name="Calibri Light">
     <w:panose1 w:val="020F0302020204030204"/>
@@ -8457,7 +8966,9 @@
   </w:compat>
   <w:rsids>
     <w:rsidRoot w:val="00D209C0"/>
+    <w:rsid w:val="00670B94"/>
     <w:rsid w:val="006C426C"/>
+    <w:rsid w:val="00C77C9C"/>
     <w:rsid w:val="00D209C0"/>
   </w:rsids>
   <m:mathPr>
@@ -8910,6 +9421,13 @@
     <w:name w:val="1D1AC205632446008D0B9A24FEC1F9E4"/>
     <w:rsid w:val="00D209C0"/>
   </w:style>
+  <w:style w:type="paragraph" w:customStyle="1" w:styleId="8F58E2135B254227BC7B2A21EA5CF858">
+    <w:name w:val="8F58E2135B254227BC7B2A21EA5CF858"/>
+    <w:rsid w:val="00C77C9C"/>
+    <w:rPr>
+      <w:lang w:val="en-US" w:eastAsia="en-US"/>
+    </w:rPr>
+  </w:style>
 </w:styles>
 </file>
 
@@ -9229,7 +9747,7 @@
 </file>
 
 <file path=customXml/itemProps2.xml><?xml version="1.0" encoding="utf-8"?>
-<ds:datastoreItem xmlns:ds="http://schemas.openxmlformats.org/officeDocument/2006/customXml" ds:itemID="{F19FD5E3-DBC3-4E46-8CB5-8823CEF5EEA6}">
+<ds:datastoreItem xmlns:ds="http://schemas.openxmlformats.org/officeDocument/2006/customXml" ds:itemID="{30F36CFA-484B-43AF-B5F5-0C5880B0659A}">
   <ds:schemaRefs>
     <ds:schemaRef ds:uri="http://schemas.openxmlformats.org/officeDocument/2006/bibliography"/>
   </ds:schemaRefs>

</xml_diff>

<commit_message>
Added more files to the project. Fixed typos in some doc-strings
</commit_message>
<xml_diff>
--- a/Documentation/DTMF Decoder Report.docx
+++ b/Documentation/DTMF Decoder Report.docx
@@ -1911,7 +1911,16 @@
           <w:rFonts w:ascii="Calibri" w:eastAsia="Calibri" w:hAnsi="Calibri" w:cs="Calibri"/>
           <w:lang w:val="en-ZW"/>
         </w:rPr>
-        <w:t xml:space="preserve"> numbers on a screen and sharing information consisting of numbers across various network </w:t>
+        <w:t xml:space="preserve"> numbers on a screen and sharing information consistin</w:t>
+      </w:r>
+      <w:bookmarkStart w:id="1" w:name="_GoBack"/>
+      <w:bookmarkEnd w:id="1"/>
+      <w:r>
+        <w:rPr>
+          <w:rFonts w:ascii="Calibri" w:eastAsia="Calibri" w:hAnsi="Calibri" w:cs="Calibri"/>
+          <w:lang w:val="en-ZW"/>
+        </w:rPr>
+        <w:t xml:space="preserve">g of numbers across various network </w:t>
       </w:r>
       <w:r>
         <w:rPr>
@@ -1950,7 +1959,7 @@
       <w:pPr>
         <w:pStyle w:val="Heading2"/>
       </w:pPr>
-      <w:bookmarkStart w:id="1" w:name="_Toc441955798"/>
+      <w:bookmarkStart w:id="2" w:name="_Toc441955798"/>
       <w:r>
         <w:rPr>
           <w:lang w:val="en-ZW"/>
@@ -1958,7 +1967,7 @@
         <w:lastRenderedPageBreak/>
         <w:t>Research and Background</w:t>
       </w:r>
-      <w:bookmarkEnd w:id="1"/>
+      <w:bookmarkEnd w:id="2"/>
     </w:p>
     <w:p>
       <w:pPr>
@@ -1990,14 +1999,14 @@
       <w:pPr>
         <w:pStyle w:val="Heading3"/>
       </w:pPr>
-      <w:bookmarkStart w:id="2" w:name="_Toc441955799"/>
+      <w:bookmarkStart w:id="3" w:name="_Toc441955799"/>
       <w:r>
         <w:rPr>
           <w:lang w:val="en-ZW"/>
         </w:rPr>
         <w:t>Fast Fourier Transform</w:t>
       </w:r>
-      <w:bookmarkEnd w:id="2"/>
+      <w:bookmarkEnd w:id="3"/>
     </w:p>
     <w:p>
       <w:pPr>
@@ -2040,14 +2049,14 @@
         <w:pStyle w:val="Heading3"/>
         <w:jc w:val="both"/>
       </w:pPr>
-      <w:bookmarkStart w:id="3" w:name="_Toc441955800"/>
+      <w:bookmarkStart w:id="4" w:name="_Toc441955800"/>
       <w:r>
         <w:rPr>
           <w:lang w:val="en-ZW"/>
         </w:rPr>
         <w:t>Goertzel's Algorithm</w:t>
       </w:r>
-      <w:bookmarkEnd w:id="3"/>
+      <w:bookmarkEnd w:id="4"/>
     </w:p>
     <w:p>
       <w:pPr>
@@ -2107,7 +2116,7 @@
       <w:pPr>
         <w:pStyle w:val="Heading2"/>
       </w:pPr>
-      <w:bookmarkStart w:id="4" w:name="_Toc441955801"/>
+      <w:bookmarkStart w:id="5" w:name="_Toc441955801"/>
       <w:r>
         <w:rPr>
           <w:lang w:val="en-ZW"/>
@@ -2115,7 +2124,7 @@
         <w:lastRenderedPageBreak/>
         <w:t>Software Implementation</w:t>
       </w:r>
-      <w:bookmarkEnd w:id="4"/>
+      <w:bookmarkEnd w:id="5"/>
     </w:p>
     <w:p>
       <w:pPr>
@@ -2133,11 +2142,11 @@
       <w:pPr>
         <w:pStyle w:val="Heading3"/>
       </w:pPr>
-      <w:bookmarkStart w:id="5" w:name="_Toc441955802"/>
+      <w:bookmarkStart w:id="6" w:name="_Toc441955802"/>
       <w:r>
         <w:t>Test Data</w:t>
       </w:r>
-      <w:bookmarkEnd w:id="5"/>
+      <w:bookmarkEnd w:id="6"/>
     </w:p>
     <w:p>
       <w:pPr>
@@ -2468,14 +2477,14 @@
       <w:pPr>
         <w:pStyle w:val="Heading3"/>
       </w:pPr>
-      <w:bookmarkStart w:id="6" w:name="_Toc441955803"/>
+      <w:bookmarkStart w:id="7" w:name="_Toc441955803"/>
       <w:r>
         <w:rPr>
           <w:lang w:val="en-ZW"/>
         </w:rPr>
         <w:t>Prototyping</w:t>
       </w:r>
-      <w:bookmarkEnd w:id="6"/>
+      <w:bookmarkEnd w:id="7"/>
     </w:p>
     <w:p>
       <w:pPr>
@@ -2898,14 +2907,14 @@
       <w:pPr>
         <w:pStyle w:val="Heading3"/>
       </w:pPr>
-      <w:bookmarkStart w:id="7" w:name="_Toc441955804"/>
+      <w:bookmarkStart w:id="8" w:name="_Toc441955804"/>
       <w:r>
         <w:rPr>
           <w:lang w:val="en-ZW"/>
         </w:rPr>
         <w:t>Java Implementation</w:t>
       </w:r>
-      <w:bookmarkEnd w:id="7"/>
+      <w:bookmarkEnd w:id="8"/>
     </w:p>
     <w:p>
       <w:pPr>
@@ -3683,7 +3692,7 @@
       <w:pPr>
         <w:pStyle w:val="Heading1"/>
       </w:pPr>
-      <w:bookmarkStart w:id="8" w:name="_Toc441955805"/>
+      <w:bookmarkStart w:id="9" w:name="_Toc441955805"/>
       <w:r>
         <w:rPr>
           <w:lang w:val="en-ZW"/>
@@ -3691,7 +3700,7 @@
         <w:lastRenderedPageBreak/>
         <w:t>Testing</w:t>
       </w:r>
-      <w:bookmarkEnd w:id="8"/>
+      <w:bookmarkEnd w:id="9"/>
     </w:p>
     <w:p>
       <w:pPr>
@@ -3708,11 +3717,11 @@
       <w:pPr>
         <w:pStyle w:val="Heading2"/>
       </w:pPr>
-      <w:bookmarkStart w:id="9" w:name="_Toc441955806"/>
+      <w:bookmarkStart w:id="10" w:name="_Toc441955806"/>
       <w:r>
         <w:t>Noise and Speech</w:t>
       </w:r>
-      <w:bookmarkEnd w:id="9"/>
+      <w:bookmarkEnd w:id="10"/>
     </w:p>
     <w:p>
       <w:pPr>
@@ -4009,11 +4018,11 @@
       <w:pPr>
         <w:pStyle w:val="Heading2"/>
       </w:pPr>
-      <w:bookmarkStart w:id="10" w:name="_Toc441955807"/>
+      <w:bookmarkStart w:id="11" w:name="_Toc441955807"/>
       <w:r>
         <w:t>Goertzel vs FFT</w:t>
       </w:r>
-      <w:bookmarkEnd w:id="10"/>
+      <w:bookmarkEnd w:id="11"/>
     </w:p>
     <w:p>
       <w:pPr>
@@ -4226,7 +4235,7 @@
           <w:lang w:val="en-ZW"/>
         </w:rPr>
       </w:pPr>
-      <w:bookmarkStart w:id="11" w:name="_Toc441955808"/>
+      <w:bookmarkStart w:id="12" w:name="_Toc441955808"/>
       <w:r>
         <w:rPr>
           <w:lang w:val="en-ZW"/>
@@ -4234,7 +4243,7 @@
         <w:lastRenderedPageBreak/>
         <w:t>Conclusion</w:t>
       </w:r>
-      <w:bookmarkEnd w:id="11"/>
+      <w:bookmarkEnd w:id="12"/>
     </w:p>
     <w:p>
       <w:pPr>
@@ -4286,7 +4295,7 @@
           <w:lang w:val="en-ZW"/>
         </w:rPr>
       </w:pPr>
-      <w:bookmarkStart w:id="12" w:name="_Toc441955809"/>
+      <w:bookmarkStart w:id="13" w:name="_Toc441955809"/>
       <w:r>
         <w:rPr>
           <w:lang w:val="en-ZW"/>
@@ -4299,7 +4308,7 @@
         </w:rPr>
         <w:t>API Specifications</w:t>
       </w:r>
-      <w:bookmarkEnd w:id="12"/>
+      <w:bookmarkEnd w:id="13"/>
       <w:r>
         <w:rPr>
           <w:lang w:val="en-ZW"/>
@@ -4402,14 +4411,14 @@
           <w:lang w:val="en-ZW"/>
         </w:rPr>
       </w:pPr>
-      <w:bookmarkStart w:id="13" w:name="_Toc441955810"/>
+      <w:bookmarkStart w:id="14" w:name="_Toc441955810"/>
       <w:r>
         <w:rPr>
           <w:lang w:val="en-ZW"/>
         </w:rPr>
         <w:t>Possible Improvements</w:t>
       </w:r>
-      <w:bookmarkEnd w:id="13"/>
+      <w:bookmarkEnd w:id="14"/>
     </w:p>
     <w:p>
       <w:pPr>
@@ -4471,7 +4480,7 @@
       <w:pPr>
         <w:pStyle w:val="Heading1"/>
       </w:pPr>
-      <w:bookmarkStart w:id="14" w:name="_Toc441955811"/>
+      <w:bookmarkStart w:id="15" w:name="_Toc441955811"/>
       <w:r>
         <w:rPr>
           <w:lang w:val="en-ZW"/>
@@ -4479,7 +4488,7 @@
         <w:lastRenderedPageBreak/>
         <w:t>References</w:t>
       </w:r>
-      <w:bookmarkEnd w:id="14"/>
+      <w:bookmarkEnd w:id="15"/>
     </w:p>
     <w:p/>
     <w:p>
@@ -5014,12 +5023,8 @@
     </w:p>
     <w:p/>
     <w:sectPr>
-      <w:headerReference w:type="even" r:id="rId37"/>
-      <w:headerReference w:type="default" r:id="rId38"/>
-      <w:footerReference w:type="even" r:id="rId39"/>
-      <w:footerReference w:type="default" r:id="rId40"/>
-      <w:headerReference w:type="first" r:id="rId41"/>
-      <w:footerReference w:type="first" r:id="rId42"/>
+      <w:headerReference w:type="default" r:id="rId37"/>
+      <w:footerReference w:type="default" r:id="rId38"/>
       <w:pgSz w:w="12240" w:h="15840"/>
       <w:pgMar w:top="1440" w:right="1440" w:bottom="1440" w:left="1440" w:header="720" w:footer="720" w:gutter="0"/>
       <w:pgNumType w:start="0"/>
@@ -5057,16 +5062,6 @@
 </file>
 
 <file path=word/footer1.xml><?xml version="1.0" encoding="utf-8"?>
-<w:ftr xmlns:wpc="http://schemas.microsoft.com/office/word/2010/wordprocessingCanvas" xmlns:mc="http://schemas.openxmlformats.org/markup-compatibility/2006" xmlns:o="urn:schemas-microsoft-com:office:office" xmlns:r="http://schemas.openxmlformats.org/officeDocument/2006/relationships" xmlns:m="http://schemas.openxmlformats.org/officeDocument/2006/math" xmlns:v="urn:schemas-microsoft-com:vml" xmlns:wp14="http://schemas.microsoft.com/office/word/2010/wordprocessingDrawing" xmlns:wp="http://schemas.openxmlformats.org/drawingml/2006/wordprocessingDrawing" xmlns:w10="urn:schemas-microsoft-com:office:word" xmlns:w="http://schemas.openxmlformats.org/wordprocessingml/2006/main" xmlns:w14="http://schemas.microsoft.com/office/word/2010/wordml" xmlns:w15="http://schemas.microsoft.com/office/word/2012/wordml" xmlns:wpg="http://schemas.microsoft.com/office/word/2010/wordprocessingGroup" xmlns:wpi="http://schemas.microsoft.com/office/word/2010/wordprocessingInk" xmlns:wne="http://schemas.microsoft.com/office/word/2006/wordml" xmlns:wps="http://schemas.microsoft.com/office/word/2010/wordprocessingShape" mc:Ignorable="w14 w15 wp14">
-  <w:p>
-    <w:pPr>
-      <w:pStyle w:val="Footer"/>
-    </w:pPr>
-  </w:p>
-</w:ftr>
-</file>
-
-<file path=word/footer2.xml><?xml version="1.0" encoding="utf-8"?>
 <w:ftr xmlns:wpc="http://schemas.microsoft.com/office/word/2010/wordprocessingCanvas" xmlns:mc="http://schemas.openxmlformats.org/markup-compatibility/2006" xmlns:o="urn:schemas-microsoft-com:office:office" xmlns:r="http://schemas.openxmlformats.org/officeDocument/2006/relationships" xmlns:m="http://schemas.openxmlformats.org/officeDocument/2006/math" xmlns:v="urn:schemas-microsoft-com:vml" xmlns:wp14="http://schemas.microsoft.com/office/word/2010/wordprocessingDrawing" xmlns:wp="http://schemas.openxmlformats.org/drawingml/2006/wordprocessingDrawing" xmlns:w10="urn:schemas-microsoft-com:office:word" xmlns:w="http://schemas.openxmlformats.org/wordprocessingml/2006/main" xmlns:w14="http://schemas.microsoft.com/office/word/2010/wordml" xmlns:w15="http://schemas.microsoft.com/office/word/2012/wordml" xmlns:wpg="http://schemas.microsoft.com/office/word/2010/wordprocessingGroup" xmlns:wpi="http://schemas.microsoft.com/office/word/2010/wordprocessingInk" xmlns:wne="http://schemas.microsoft.com/office/word/2006/wordml" xmlns:wps="http://schemas.microsoft.com/office/word/2010/wordprocessingShape" mc:Ignorable="w14 w15 wp14">
   <w:sdt>
     <w:sdtPr>
@@ -5151,7 +5146,7 @@
                                 <w:rPr>
                                   <w:noProof/>
                                 </w:rPr>
-                                <w:t>3</w:t>
+                                <w:t>2</w:t>
                               </w:r>
                               <w:r>
                                 <w:rPr>
@@ -5217,7 +5212,7 @@
                           <w:rPr>
                             <w:noProof/>
                           </w:rPr>
-                          <w:t>3</w:t>
+                          <w:t>2</w:t>
                         </w:r>
                         <w:r>
                           <w:rPr>
@@ -5303,7 +5298,7 @@
             </mc:Choice>
             <mc:Fallback>
               <w:pict>
-                <v:shapetype w14:anchorId="374BA921" id="_x0000_t32" coordsize="21600,21600" o:spt="32" o:oned="t" path="m,l21600,21600e" filled="f">
+                <v:shapetype w14:anchorId="0CF5980B" id="_x0000_t32" coordsize="21600,21600" o:spt="32" o:oned="t" path="m,l21600,21600e" filled="f">
                   <v:path arrowok="t" fillok="f" o:connecttype="none"/>
                   <o:lock v:ext="edit" shapetype="t"/>
                 </v:shapetype>
@@ -5320,16 +5315,6 @@
 </w:ftr>
 </file>
 
-<file path=word/footer3.xml><?xml version="1.0" encoding="utf-8"?>
-<w:ftr xmlns:wpc="http://schemas.microsoft.com/office/word/2010/wordprocessingCanvas" xmlns:mc="http://schemas.openxmlformats.org/markup-compatibility/2006" xmlns:o="urn:schemas-microsoft-com:office:office" xmlns:r="http://schemas.openxmlformats.org/officeDocument/2006/relationships" xmlns:m="http://schemas.openxmlformats.org/officeDocument/2006/math" xmlns:v="urn:schemas-microsoft-com:vml" xmlns:wp14="http://schemas.microsoft.com/office/word/2010/wordprocessingDrawing" xmlns:wp="http://schemas.openxmlformats.org/drawingml/2006/wordprocessingDrawing" xmlns:w10="urn:schemas-microsoft-com:office:word" xmlns:w="http://schemas.openxmlformats.org/wordprocessingml/2006/main" xmlns:w14="http://schemas.microsoft.com/office/word/2010/wordml" xmlns:w15="http://schemas.microsoft.com/office/word/2012/wordml" xmlns:wpg="http://schemas.microsoft.com/office/word/2010/wordprocessingGroup" xmlns:wpi="http://schemas.microsoft.com/office/word/2010/wordprocessingInk" xmlns:wne="http://schemas.microsoft.com/office/word/2006/wordml" xmlns:wps="http://schemas.microsoft.com/office/word/2010/wordprocessingShape" mc:Ignorable="w14 w15 wp14">
-  <w:p>
-    <w:pPr>
-      <w:pStyle w:val="Footer"/>
-    </w:pPr>
-  </w:p>
-</w:ftr>
-</file>
-
 <file path=word/footnotes.xml><?xml version="1.0" encoding="utf-8"?>
 <w:footnotes xmlns:wpc="http://schemas.microsoft.com/office/word/2010/wordprocessingCanvas" xmlns:mc="http://schemas.openxmlformats.org/markup-compatibility/2006" xmlns:o="urn:schemas-microsoft-com:office:office" xmlns:r="http://schemas.openxmlformats.org/officeDocument/2006/relationships" xmlns:m="http://schemas.openxmlformats.org/officeDocument/2006/math" xmlns:v="urn:schemas-microsoft-com:vml" xmlns:wp14="http://schemas.microsoft.com/office/word/2010/wordprocessingDrawing" xmlns:wp="http://schemas.openxmlformats.org/drawingml/2006/wordprocessingDrawing" xmlns:w10="urn:schemas-microsoft-com:office:word" xmlns:w="http://schemas.openxmlformats.org/wordprocessingml/2006/main" xmlns:w14="http://schemas.microsoft.com/office/word/2010/wordml" xmlns:w15="http://schemas.microsoft.com/office/word/2012/wordml" xmlns:wpg="http://schemas.microsoft.com/office/word/2010/wordprocessingGroup" xmlns:wpi="http://schemas.microsoft.com/office/word/2010/wordprocessingInk" xmlns:wne="http://schemas.microsoft.com/office/word/2006/wordml" xmlns:wps="http://schemas.microsoft.com/office/word/2010/wordprocessingShape" mc:Ignorable="w14 w15 wp14">
   <w:footnote w:type="separator" w:id="-1">
@@ -5356,16 +5341,6 @@
 </file>
 
 <file path=word/header1.xml><?xml version="1.0" encoding="utf-8"?>
-<w:hdr xmlns:wpc="http://schemas.microsoft.com/office/word/2010/wordprocessingCanvas" xmlns:mc="http://schemas.openxmlformats.org/markup-compatibility/2006" xmlns:o="urn:schemas-microsoft-com:office:office" xmlns:r="http://schemas.openxmlformats.org/officeDocument/2006/relationships" xmlns:m="http://schemas.openxmlformats.org/officeDocument/2006/math" xmlns:v="urn:schemas-microsoft-com:vml" xmlns:wp14="http://schemas.microsoft.com/office/word/2010/wordprocessingDrawing" xmlns:wp="http://schemas.openxmlformats.org/drawingml/2006/wordprocessingDrawing" xmlns:w10="urn:schemas-microsoft-com:office:word" xmlns:w="http://schemas.openxmlformats.org/wordprocessingml/2006/main" xmlns:w14="http://schemas.microsoft.com/office/word/2010/wordml" xmlns:w15="http://schemas.microsoft.com/office/word/2012/wordml" xmlns:wpg="http://schemas.microsoft.com/office/word/2010/wordprocessingGroup" xmlns:wpi="http://schemas.microsoft.com/office/word/2010/wordprocessingInk" xmlns:wne="http://schemas.microsoft.com/office/word/2006/wordml" xmlns:wps="http://schemas.microsoft.com/office/word/2010/wordprocessingShape" mc:Ignorable="w14 w15 wp14">
-  <w:p>
-    <w:pPr>
-      <w:pStyle w:val="Header"/>
-    </w:pPr>
-  </w:p>
-</w:hdr>
-</file>
-
-<file path=word/header2.xml><?xml version="1.0" encoding="utf-8"?>
 <w:hdr xmlns:wpc="http://schemas.microsoft.com/office/word/2010/wordprocessingCanvas" xmlns:mc="http://schemas.openxmlformats.org/markup-compatibility/2006" xmlns:o="urn:schemas-microsoft-com:office:office" xmlns:r="http://schemas.openxmlformats.org/officeDocument/2006/relationships" xmlns:m="http://schemas.openxmlformats.org/officeDocument/2006/math" xmlns:v="urn:schemas-microsoft-com:vml" xmlns:wp14="http://schemas.microsoft.com/office/word/2010/wordprocessingDrawing" xmlns:wp="http://schemas.openxmlformats.org/drawingml/2006/wordprocessingDrawing" xmlns:w10="urn:schemas-microsoft-com:office:word" xmlns:w="http://schemas.openxmlformats.org/wordprocessingml/2006/main" xmlns:w14="http://schemas.microsoft.com/office/word/2010/wordml" xmlns:w15="http://schemas.microsoft.com/office/word/2012/wordml" xmlns:wpg="http://schemas.microsoft.com/office/word/2010/wordprocessingGroup" xmlns:wpi="http://schemas.microsoft.com/office/word/2010/wordprocessingInk" xmlns:wne="http://schemas.microsoft.com/office/word/2006/wordml" xmlns:wps="http://schemas.microsoft.com/office/word/2010/wordprocessingShape" mc:Ignorable="w14 w15 wp14">
   <w:p>
     <w:pPr>
@@ -5414,8 +5389,6 @@
       </w:rPr>
       <w:t xml:space="preserve"> </w:t>
     </w:r>
-    <w:bookmarkStart w:id="15" w:name="_GoBack"/>
-    <w:bookmarkEnd w:id="15"/>
     <w:r>
       <w:rPr>
         <w:color w:val="595959" w:themeColor="text1" w:themeTint="A6"/>
@@ -5429,16 +5402,6 @@
       </w:rPr>
       <w:t>Tinotenda Chemvura</w:t>
     </w:r>
-  </w:p>
-</w:hdr>
-</file>
-
-<file path=word/header3.xml><?xml version="1.0" encoding="utf-8"?>
-<w:hdr xmlns:wpc="http://schemas.microsoft.com/office/word/2010/wordprocessingCanvas" xmlns:mc="http://schemas.openxmlformats.org/markup-compatibility/2006" xmlns:o="urn:schemas-microsoft-com:office:office" xmlns:r="http://schemas.openxmlformats.org/officeDocument/2006/relationships" xmlns:m="http://schemas.openxmlformats.org/officeDocument/2006/math" xmlns:v="urn:schemas-microsoft-com:vml" xmlns:wp14="http://schemas.microsoft.com/office/word/2010/wordprocessingDrawing" xmlns:wp="http://schemas.openxmlformats.org/drawingml/2006/wordprocessingDrawing" xmlns:w10="urn:schemas-microsoft-com:office:word" xmlns:w="http://schemas.openxmlformats.org/wordprocessingml/2006/main" xmlns:w14="http://schemas.microsoft.com/office/word/2010/wordml" xmlns:w15="http://schemas.microsoft.com/office/word/2012/wordml" xmlns:wpg="http://schemas.microsoft.com/office/word/2010/wordprocessingGroup" xmlns:wpi="http://schemas.microsoft.com/office/word/2010/wordprocessingInk" xmlns:wne="http://schemas.microsoft.com/office/word/2006/wordml" xmlns:wps="http://schemas.microsoft.com/office/word/2010/wordprocessingShape" mc:Ignorable="w14 w15 wp14">
-  <w:p>
-    <w:pPr>
-      <w:pStyle w:val="Header"/>
-    </w:pPr>
   </w:p>
 </w:hdr>
 </file>
@@ -7094,11 +7057,11 @@
           <c:showBubbleSize val="0"/>
         </c:dLbls>
         <c:smooth val="0"/>
-        <c:axId val="-2024756016"/>
-        <c:axId val="-2024763088"/>
+        <c:axId val="-2021981616"/>
+        <c:axId val="-2021970736"/>
       </c:lineChart>
       <c:valAx>
-        <c:axId val="-2024763088"/>
+        <c:axId val="-2021970736"/>
         <c:scaling>
           <c:orientation val="minMax"/>
         </c:scaling>
@@ -7152,12 +7115,12 @@
             <a:endParaRPr lang="en-US"/>
           </a:p>
         </c:txPr>
-        <c:crossAx val="-2024756016"/>
+        <c:crossAx val="-2021981616"/>
         <c:crossesAt val="0"/>
         <c:crossBetween val="between"/>
       </c:valAx>
       <c:catAx>
-        <c:axId val="-2024756016"/>
+        <c:axId val="-2021981616"/>
         <c:scaling>
           <c:orientation val="minMax"/>
         </c:scaling>
@@ -7201,7 +7164,7 @@
             <a:endParaRPr lang="en-US"/>
           </a:p>
         </c:txPr>
-        <c:crossAx val="-2024763088"/>
+        <c:crossAx val="-2021970736"/>
         <c:crossesAt val="0"/>
         <c:auto val="1"/>
         <c:lblAlgn val="ctr"/>
@@ -7436,11 +7399,11 @@
           <c:showBubbleSize val="0"/>
         </c:dLbls>
         <c:smooth val="0"/>
-        <c:axId val="-2024764176"/>
-        <c:axId val="-2024757104"/>
+        <c:axId val="-2021961488"/>
+        <c:axId val="-2021971280"/>
       </c:lineChart>
       <c:valAx>
-        <c:axId val="-2024757104"/>
+        <c:axId val="-2021971280"/>
         <c:scaling>
           <c:orientation val="minMax"/>
         </c:scaling>
@@ -7494,12 +7457,12 @@
             <a:endParaRPr lang="en-US"/>
           </a:p>
         </c:txPr>
-        <c:crossAx val="-2024764176"/>
+        <c:crossAx val="-2021961488"/>
         <c:crossesAt val="0"/>
         <c:crossBetween val="between"/>
       </c:valAx>
       <c:catAx>
-        <c:axId val="-2024764176"/>
+        <c:axId val="-2021961488"/>
         <c:scaling>
           <c:orientation val="minMax"/>
         </c:scaling>
@@ -7544,7 +7507,7 @@
             <a:endParaRPr lang="en-US"/>
           </a:p>
         </c:txPr>
-        <c:crossAx val="-2024757104"/>
+        <c:crossAx val="-2021971280"/>
         <c:crossesAt val="0"/>
         <c:auto val="1"/>
         <c:lblAlgn val="ctr"/>
@@ -7827,11 +7790,11 @@
           <c:showBubbleSize val="0"/>
         </c:dLbls>
         <c:smooth val="0"/>
-        <c:axId val="-2026366336"/>
-        <c:axId val="-2024760912"/>
+        <c:axId val="-2021981072"/>
+        <c:axId val="-2021954960"/>
       </c:lineChart>
       <c:valAx>
-        <c:axId val="-2024760912"/>
+        <c:axId val="-2021954960"/>
         <c:scaling>
           <c:orientation val="minMax"/>
         </c:scaling>
@@ -7885,12 +7848,12 @@
             <a:endParaRPr lang="en-US"/>
           </a:p>
         </c:txPr>
-        <c:crossAx val="-2026366336"/>
+        <c:crossAx val="-2021981072"/>
         <c:crossesAt val="0"/>
         <c:crossBetween val="between"/>
       </c:valAx>
       <c:catAx>
-        <c:axId val="-2026366336"/>
+        <c:axId val="-2021981072"/>
         <c:scaling>
           <c:orientation val="minMax"/>
         </c:scaling>
@@ -7934,7 +7897,7 @@
             <a:endParaRPr lang="en-US"/>
           </a:p>
         </c:txPr>
-        <c:crossAx val="-2024760912"/>
+        <c:crossAx val="-2021954960"/>
         <c:crossesAt val="0"/>
         <c:auto val="1"/>
         <c:lblAlgn val="ctr"/>
@@ -8225,11 +8188,11 @@
           <c:showBubbleSize val="0"/>
         </c:dLbls>
         <c:smooth val="0"/>
-        <c:axId val="-2026365792"/>
-        <c:axId val="-2026367424"/>
+        <c:axId val="-2021980528"/>
+        <c:axId val="-2021975632"/>
       </c:lineChart>
       <c:valAx>
-        <c:axId val="-2026367424"/>
+        <c:axId val="-2021975632"/>
         <c:scaling>
           <c:orientation val="minMax"/>
         </c:scaling>
@@ -8283,12 +8246,12 @@
             <a:endParaRPr lang="en-US"/>
           </a:p>
         </c:txPr>
-        <c:crossAx val="-2026365792"/>
+        <c:crossAx val="-2021980528"/>
         <c:crossesAt val="0"/>
         <c:crossBetween val="between"/>
       </c:valAx>
       <c:catAx>
-        <c:axId val="-2026365792"/>
+        <c:axId val="-2021980528"/>
         <c:scaling>
           <c:orientation val="minMax"/>
         </c:scaling>
@@ -8332,7 +8295,7 @@
             <a:endParaRPr lang="en-US"/>
           </a:p>
         </c:txPr>
-        <c:crossAx val="-2026367424"/>
+        <c:crossAx val="-2021975632"/>
         <c:crossesAt val="0"/>
         <c:auto val="1"/>
         <c:lblAlgn val="ctr"/>
@@ -8644,11 +8607,11 @@
           <c:showBubbleSize val="0"/>
         </c:dLbls>
         <c:smooth val="0"/>
-        <c:axId val="-2026360896"/>
-        <c:axId val="-2026356000"/>
+        <c:axId val="-2021969648"/>
+        <c:axId val="-2021974544"/>
       </c:lineChart>
       <c:valAx>
-        <c:axId val="-2026356000"/>
+        <c:axId val="-2021974544"/>
         <c:scaling>
           <c:orientation val="minMax"/>
         </c:scaling>
@@ -8702,12 +8665,12 @@
             <a:endParaRPr lang="en-US"/>
           </a:p>
         </c:txPr>
-        <c:crossAx val="-2026360896"/>
+        <c:crossAx val="-2021969648"/>
         <c:crossesAt val="0"/>
         <c:crossBetween val="between"/>
       </c:valAx>
       <c:catAx>
-        <c:axId val="-2026360896"/>
+        <c:axId val="-2021969648"/>
         <c:scaling>
           <c:orientation val="minMax"/>
         </c:scaling>
@@ -8752,7 +8715,7 @@
             <a:endParaRPr lang="en-US"/>
           </a:p>
         </c:txPr>
-        <c:crossAx val="-2026356000"/>
+        <c:crossAx val="-2021974544"/>
         <c:crossesAt val="0"/>
         <c:auto val="1"/>
         <c:lblAlgn val="ctr"/>
@@ -8966,7 +8929,7 @@
   </w:compat>
   <w:rsids>
     <w:rsidRoot w:val="00D209C0"/>
-    <w:rsid w:val="00670B94"/>
+    <w:rsid w:val="002B6DE4"/>
     <w:rsid w:val="006C426C"/>
     <w:rsid w:val="00C77C9C"/>
     <w:rsid w:val="00D209C0"/>
@@ -9747,7 +9710,7 @@
 </file>
 
 <file path=customXml/itemProps2.xml><?xml version="1.0" encoding="utf-8"?>
-<ds:datastoreItem xmlns:ds="http://schemas.openxmlformats.org/officeDocument/2006/customXml" ds:itemID="{30F36CFA-484B-43AF-B5F5-0C5880B0659A}">
+<ds:datastoreItem xmlns:ds="http://schemas.openxmlformats.org/officeDocument/2006/customXml" ds:itemID="{F0E4E99E-1F16-4F99-8228-201B7E5AAE00}">
   <ds:schemaRefs>
     <ds:schemaRef ds:uri="http://schemas.openxmlformats.org/officeDocument/2006/bibliography"/>
   </ds:schemaRefs>

</xml_diff>